<commit_message>
added free, open sourc license
</commit_message>
<xml_diff>
--- a/Handbook/Exports/Hall_Handbook.docx
+++ b/Handbook/Exports/Hall_Handbook.docx
@@ -14800,6 +14800,54 @@
         </w:r>
       </w:hyperlink>
     </w:p>
+    <w:p>
+      <w:pPr>
+        <w:pStyle w:val="Heading2"/>
+      </w:pPr>
+      <w:bookmarkStart w:id="50" w:name="authorship"/>
+      <w:bookmarkEnd w:id="50"/>
+      <w:r>
+        <w:t xml:space="preserve">Authorship</w:t>
+      </w:r>
+    </w:p>
+    <w:p>
+      <w:pPr>
+        <w:pStyle w:val="FirstParagraph"/>
+      </w:pPr>
+      <w:r>
+        <w:t xml:space="preserve">This Handbook was originally writed by Giacomo Torzo of</w:t>
+      </w:r>
+      <w:r>
+        <w:t xml:space="preserve"> </w:t>
+      </w:r>
+      <w:hyperlink r:id="rId51">
+        <w:r>
+          <w:rPr>
+            <w:rStyle w:val="Hyperlink"/>
+          </w:rPr>
+          <w:t xml:space="preserve">Labtrek</w:t>
+        </w:r>
+      </w:hyperlink>
+    </w:p>
+    <w:p>
+      <w:pPr>
+        <w:pStyle w:val="BodyText"/>
+      </w:pPr>
+      <w:r>
+        <w:t xml:space="preserve">Integrations and corrections by Davide Bortolami of</w:t>
+      </w:r>
+      <w:r>
+        <w:t xml:space="preserve"> </w:t>
+      </w:r>
+      <w:hyperlink r:id="rId52">
+        <w:r>
+          <w:rPr>
+            <w:rStyle w:val="Hyperlink"/>
+          </w:rPr>
+          <w:t xml:space="preserve">Fermium LABS</w:t>
+        </w:r>
+      </w:hyperlink>
+    </w:p>
     <w:sectPr/>
   </w:body>
 </w:document>
@@ -15203,7 +15251,7 @@
     </w:lvl>
   </w:abstractNum>
   <w:abstractNum w:abstractNumId="990">
-    <w:nsid w:val="6b32c16c"/>
+    <w:nsid w:val="95fcf0aa"/>
     <w:multiLevelType w:val="multilevel"/>
     <w:lvl w:ilvl="0">
       <w:numFmt w:val="bullet"/>
@@ -15284,7 +15332,7 @@
     </w:lvl>
   </w:abstractNum>
   <w:abstractNum w:abstractNumId="99421">
-    <w:nsid w:val="3be3353b"/>
+    <w:nsid w:val="ce2e95a4"/>
     <w:multiLevelType w:val="multilevel"/>
     <w:lvl w:ilvl="0">
       <w:start w:val="1"/>
@@ -15372,7 +15420,7 @@
     </w:lvl>
   </w:abstractNum>
   <w:abstractNum w:abstractNumId="991">
-    <w:nsid w:val="f85850aa"/>
+    <w:nsid w:val="bddf327a"/>
     <w:multiLevelType w:val="multilevel"/>
     <w:lvl w:ilvl="0">
       <w:numFmt w:val="bullet"/>

</xml_diff>

<commit_message>
new title block, fixed links, new font, new impagination
</commit_message>
<xml_diff>
--- a/Handbook/Exports/Hall_Handbook.docx
+++ b/Handbook/Exports/Hall_Handbook.docx
@@ -13,7 +13,71 @@
         <w:t xml:space="preserve"> </w:t>
       </w:r>
       <w:r>
-        <w:t xml:space="preserve">effect</w:t>
+        <w:t xml:space="preserve">Handbook</w:t>
+      </w:r>
+    </w:p>
+    <w:p>
+      <w:pPr>
+        <w:pStyle w:val="Date"/>
+      </w:pPr>
+      <w:r>
+        <w:t xml:space="preserve">April</w:t>
+      </w:r>
+      <w:r>
+        <w:t xml:space="preserve"> </w:t>
+      </w:r>
+      <w:r>
+        <w:t xml:space="preserve">2016</w:t>
+      </w:r>
+    </w:p>
+    <w:p>
+      <w:pPr>
+        <w:pStyle w:val="Abstract"/>
+      </w:pPr>
+      <w:r>
+        <w:t xml:space="preserve">Theory</w:t>
+      </w:r>
+      <w:r>
+        <w:t xml:space="preserve"> </w:t>
+      </w:r>
+      <w:r>
+        <w:t xml:space="preserve">and</w:t>
+      </w:r>
+      <w:r>
+        <w:t xml:space="preserve"> </w:t>
+      </w:r>
+      <w:r>
+        <w:t xml:space="preserve">practice</w:t>
+      </w:r>
+      <w:r>
+        <w:t xml:space="preserve"> </w:t>
+      </w:r>
+      <w:r>
+        <w:t xml:space="preserve">of</w:t>
+      </w:r>
+      <w:r>
+        <w:t xml:space="preserve"> </w:t>
+      </w:r>
+      <w:r>
+        <w:t xml:space="preserve">the</w:t>
+      </w:r>
+      <w:r>
+        <w:t xml:space="preserve"> </w:t>
+      </w:r>
+      <w:r>
+        <w:t xml:space="preserve">usage</w:t>
+      </w:r>
+      <w:r>
+        <w:t xml:space="preserve"> </w:t>
+      </w:r>
+      <w:r>
+        <w:t xml:space="preserve">of</w:t>
+      </w:r>
+      <w:r>
+        <w:t xml:space="preserve"> </w:t>
+      </w:r>
+      <w:r>
+        <w:t xml:space="preserve">the</w:t>
       </w:r>
       <w:r>
         <w:t xml:space="preserve"> </w:t>
@@ -21,19 +85,113 @@
       <w:r>
         <w:t xml:space="preserve">apparatus</w:t>
       </w:r>
-    </w:p>
-    <w:p>
-      <w:pPr>
-        <w:pStyle w:val="Author"/>
-      </w:pPr>
-      <w:r>
-        <w:t xml:space="preserve">April</w:t>
-      </w:r>
-      <w:r>
-        <w:t xml:space="preserve"> </w:t>
-      </w:r>
-      <w:r>
-        <w:t xml:space="preserve">2016</w:t>
+      <w:r>
+        <w:t xml:space="preserve"> </w:t>
+      </w:r>
+      <w:r>
+        <w:t xml:space="preserve">to</w:t>
+      </w:r>
+      <w:r>
+        <w:t xml:space="preserve"> </w:t>
+      </w:r>
+      <w:r>
+        <w:t xml:space="preserve">measure</w:t>
+      </w:r>
+      <w:r>
+        <w:t xml:space="preserve"> </w:t>
+      </w:r>
+      <w:r>
+        <w:t xml:space="preserve">Hall</w:t>
+      </w:r>
+      <w:r>
+        <w:t xml:space="preserve"> </w:t>
+      </w:r>
+      <w:r>
+        <w:t xml:space="preserve">effect,</w:t>
+      </w:r>
+      <w:r>
+        <w:t xml:space="preserve"> </w:t>
+      </w:r>
+      <w:r>
+        <w:t xml:space="preserve">Energy</w:t>
+      </w:r>
+      <w:r>
+        <w:t xml:space="preserve"> </w:t>
+      </w:r>
+      <w:r>
+        <w:t xml:space="preserve">gap</w:t>
+      </w:r>
+      <w:r>
+        <w:t xml:space="preserve"> </w:t>
+      </w:r>
+      <w:r>
+        <w:t xml:space="preserve">and</w:t>
+      </w:r>
+      <w:r>
+        <w:t xml:space="preserve"> </w:t>
+      </w:r>
+      <w:r>
+        <w:t xml:space="preserve">Resistance</w:t>
+      </w:r>
+      <w:r>
+        <w:t xml:space="preserve"> </w:t>
+      </w:r>
+      <w:r>
+        <w:t xml:space="preserve">of</w:t>
+      </w:r>
+      <w:r>
+        <w:t xml:space="preserve"> </w:t>
+      </w:r>
+      <w:r>
+        <w:t xml:space="preserve">a</w:t>
+      </w:r>
+      <w:r>
+        <w:t xml:space="preserve"> </w:t>
+      </w:r>
+      <w:r>
+        <w:t xml:space="preserve">germanium</w:t>
+      </w:r>
+      <w:r>
+        <w:t xml:space="preserve"> </w:t>
+      </w:r>
+      <w:r>
+        <w:t xml:space="preserve">sample</w:t>
+      </w:r>
+      <w:r>
+        <w:t xml:space="preserve"> </w:t>
+      </w:r>
+      <w:r>
+        <w:t xml:space="preserve">over</w:t>
+      </w:r>
+      <w:r>
+        <w:t xml:space="preserve"> </w:t>
+      </w:r>
+      <w:r>
+        <w:t xml:space="preserve">a</w:t>
+      </w:r>
+      <w:r>
+        <w:t xml:space="preserve"> </w:t>
+      </w:r>
+      <w:r>
+        <w:t xml:space="preserve">wide</w:t>
+      </w:r>
+      <w:r>
+        <w:t xml:space="preserve"> </w:t>
+      </w:r>
+      <w:r>
+        <w:t xml:space="preserve">range</w:t>
+      </w:r>
+      <w:r>
+        <w:t xml:space="preserve"> </w:t>
+      </w:r>
+      <w:r>
+        <w:t xml:space="preserve">of</w:t>
+      </w:r>
+      <w:r>
+        <w:t xml:space="preserve"> </w:t>
+      </w:r>
+      <w:r>
+        <w:t xml:space="preserve">temperatures.</w:t>
       </w:r>
     </w:p>
     <w:p>
@@ -2664,6 +2822,14 @@
         <w:pStyle w:val="BodyText"/>
       </w:pPr>
       <w:r>
+        <w:t xml:space="preserve">In metals the electric current is only due to electrons. In semiconductors the charge carriers may be either electrons or holes.</w:t>
+      </w:r>
+    </w:p>
+    <w:p>
+      <w:pPr>
+        <w:pStyle w:val="BodyText"/>
+      </w:pPr>
+      <w:r>
         <w:t xml:space="preserve">In a pure semiconductor the electron density</w:t>
       </w:r>
       <w:r>
@@ -6715,7 +6881,7 @@
         </w:numPr>
       </w:pPr>
       <w:r>
-        <w:t xml:space="preserve">Contacts 1 and 4 are used to feed the bias current produced by a costant current generator [fix, see figure x]</w:t>
+        <w:t xml:space="preserve">Contacts 1 and 4 are used to feed the bias current produced by a constant current generator [fix, see figure x]</w:t>
       </w:r>
     </w:p>
     <w:p>
@@ -7902,91 +8068,6 @@
     </w:p>
     <w:p>
       <w:pPr>
-        <w:pStyle w:val="BodyText"/>
-      </w:pPr>
-      <w:r>
-        <w:t xml:space="preserve">Figure [fix] shows the linear dependence of</w:t>
-      </w:r>
-      <w:r>
-        <w:t xml:space="preserve"> </w:t>
-      </w:r>
-      <m:oMath>
-        <m:sSub>
-          <m:e>
-            <m:r>
-              <m:rPr/>
-              <m:t>V</m:t>
-            </m:r>
-          </m:e>
-          <m:sub>
-            <m:r>
-              <m:rPr/>
-              <m:t>H</m:t>
-            </m:r>
-          </m:sub>
-        </m:sSub>
-      </m:oMath>
-      <w:r>
-        <w:t xml:space="preserve"> </w:t>
-      </w:r>
-      <w:r>
-        <w:t xml:space="preserve">on</w:t>
-      </w:r>
-      <w:r>
-        <w:t xml:space="preserve"> </w:t>
-      </w:r>
-      <m:oMath>
-        <m:r>
-          <m:rPr/>
-          <m:t>I</m:t>
-        </m:r>
-      </m:oMath>
-      <w:r>
-        <w:t xml:space="preserve"> </w:t>
-      </w:r>
-      <w:r>
-        <w:t xml:space="preserve">and</w:t>
-      </w:r>
-      <w:r>
-        <w:t xml:space="preserve"> </w:t>
-      </w:r>
-      <m:oMath>
-        <m:r>
-          <m:rPr/>
-          <m:t>B</m:t>
-        </m:r>
-      </m:oMath>
-      <w:r>
-        <w:t xml:space="preserve">. Deviations from linearity at high values of the magnetic field may be explained by calculating a second order approximation of</w:t>
-      </w:r>
-      <w:r>
-        <w:t xml:space="preserve"> </w:t>
-      </w:r>
-      <m:oMath>
-        <m:sSub>
-          <m:e>
-            <m:r>
-              <m:rPr/>
-              <m:t>R</m:t>
-            </m:r>
-          </m:e>
-          <m:sub>
-            <m:r>
-              <m:rPr/>
-              <m:t>H</m:t>
-            </m:r>
-          </m:sub>
-        </m:sSub>
-      </m:oMath>
-      <w:r>
-        <w:t xml:space="preserve"> </w:t>
-      </w:r>
-      <w:r>
-        <w:t xml:space="preserve">(Appendix 1)</w:t>
-      </w:r>
-    </w:p>
-    <w:p>
-      <w:pPr>
         <w:pStyle w:val="FigureWithCaption"/>
       </w:pPr>
       <w:r>
@@ -8141,6 +8222,91 @@
     </w:p>
     <w:p>
       <w:pPr>
+        <w:pStyle w:val="BodyText"/>
+      </w:pPr>
+      <w:r>
+        <w:t xml:space="preserve">Figure [fix] shows the linear dependence of</w:t>
+      </w:r>
+      <w:r>
+        <w:t xml:space="preserve"> </w:t>
+      </w:r>
+      <m:oMath>
+        <m:sSub>
+          <m:e>
+            <m:r>
+              <m:rPr/>
+              <m:t>V</m:t>
+            </m:r>
+          </m:e>
+          <m:sub>
+            <m:r>
+              <m:rPr/>
+              <m:t>H</m:t>
+            </m:r>
+          </m:sub>
+        </m:sSub>
+      </m:oMath>
+      <w:r>
+        <w:t xml:space="preserve"> </w:t>
+      </w:r>
+      <w:r>
+        <w:t xml:space="preserve">on</w:t>
+      </w:r>
+      <w:r>
+        <w:t xml:space="preserve"> </w:t>
+      </w:r>
+      <m:oMath>
+        <m:r>
+          <m:rPr/>
+          <m:t>I</m:t>
+        </m:r>
+      </m:oMath>
+      <w:r>
+        <w:t xml:space="preserve"> </w:t>
+      </w:r>
+      <w:r>
+        <w:t xml:space="preserve">and</w:t>
+      </w:r>
+      <w:r>
+        <w:t xml:space="preserve"> </w:t>
+      </w:r>
+      <m:oMath>
+        <m:r>
+          <m:rPr/>
+          <m:t>B</m:t>
+        </m:r>
+      </m:oMath>
+      <w:r>
+        <w:t xml:space="preserve">. Deviations from linearity at high values of the magnetic field may be explained by calculating a second order approximation of</w:t>
+      </w:r>
+      <w:r>
+        <w:t xml:space="preserve"> </w:t>
+      </w:r>
+      <m:oMath>
+        <m:sSub>
+          <m:e>
+            <m:r>
+              <m:rPr/>
+              <m:t>R</m:t>
+            </m:r>
+          </m:e>
+          <m:sub>
+            <m:r>
+              <m:rPr/>
+              <m:t>H</m:t>
+            </m:r>
+          </m:sub>
+        </m:sSub>
+      </m:oMath>
+      <w:r>
+        <w:t xml:space="preserve"> </w:t>
+      </w:r>
+      <w:r>
+        <w:t xml:space="preserve">(Appendix 1)</w:t>
+      </w:r>
+    </w:p>
+    <w:p>
+      <w:pPr>
         <w:pStyle w:val="Heading3"/>
       </w:pPr>
       <w:bookmarkStart w:id="36" w:name="measurements-at-constant-i-and-b-while-varying-the-temperature"/>
@@ -8271,7 +8437,7 @@
                     </pic:cNvPicPr>
                   </pic:nvPicPr>
                   <pic:blipFill>
-                    <a:blip r:embed="rId38"/>
+                    <a:blip r:embed="rId39"/>
                     <a:stretch>
                       <a:fillRect/>
                     </a:stretch>
@@ -8346,6 +8512,14 @@
       <w:pPr>
         <w:pStyle w:val="BodyText"/>
       </w:pPr>
+      <w:r>
+        <w:t xml:space="preserve">In order to get a correct measurement it is necessary to compensate for the non-linearity (see figure [fix]) of the thermocouple linearly extrapolating the following polynomial:</w:t>
+      </w:r>
+    </w:p>
+    <w:p>
+      <w:pPr>
+        <w:pStyle w:val="BodyText"/>
+      </w:pPr>
       <m:oMathPara>
         <m:oMathParaPr>
           <m:jc m:val="center"/>
@@ -8531,7 +8705,7 @@
         <w:rPr>
           <w:rStyle w:val="FootnoteReference"/>
         </w:rPr>
-        <w:footnoteReference w:id="39"/>
+        <w:footnoteReference w:id="40"/>
       </w:r>
       <w:r>
         <w:t xml:space="preserve"> </w:t>
@@ -9277,7 +9451,16 @@
         <w:pStyle w:val="BodyText"/>
       </w:pPr>
       <w:r>
-        <w:t xml:space="preserve">Consequently, linearly extrapolating with the compensation polynomial allows us to finally obtain the correct temperature:</w:t>
+        <w:t xml:space="preserve">Consequently, linearly extrapolating with the compensation polynomial allows us to finally obtain the correct temperature</w:t>
+      </w:r>
+      <w:r>
+        <w:rPr>
+          <w:rStyle w:val="FootnoteReference"/>
+        </w:rPr>
+        <w:footnoteReference w:id="41"/>
+      </w:r>
+      <w:r>
+        <w:t xml:space="preserve">:</w:t>
       </w:r>
     </w:p>
     <w:p>
@@ -9528,8 +9711,8 @@
       <w:pPr>
         <w:pStyle w:val="Heading3"/>
       </w:pPr>
-      <w:bookmarkStart w:id="41" w:name="cooling-heating-procedure"/>
-      <w:bookmarkEnd w:id="41"/>
+      <w:bookmarkStart w:id="43" w:name="cooling-heating-procedure"/>
+      <w:bookmarkEnd w:id="43"/>
       <w:r>
         <w:t xml:space="preserve">Cooling-Heating procedure</w:t>
       </w:r>
@@ -9607,7 +9790,7 @@
         <w:pStyle w:val="BodyText"/>
       </w:pPr>
       <w:r>
-        <w:t xml:space="preserve">Measurements can be obtained by feeding the analog outputs [fix, quali?] to a datalogger and setting a suitable acquisition rate (e.g. 1 sample per minute)</w:t>
+        <w:t xml:space="preserve">Measurements can be obtained by feeding the analog outputs [fix, quali?] to a data-logger and setting a suitable acquisition rate (e.g. 1 sample per minute)</w:t>
       </w:r>
     </w:p>
     <w:p>
@@ -9622,8 +9805,8 @@
       <w:pPr>
         <w:pStyle w:val="Heading3"/>
       </w:pPr>
-      <w:bookmarkStart w:id="42" w:name="typical-results"/>
-      <w:bookmarkEnd w:id="42"/>
+      <w:bookmarkStart w:id="44" w:name="typical-results"/>
+      <w:bookmarkEnd w:id="44"/>
       <w:r>
         <w:t xml:space="preserve">Typical results</w:t>
       </w:r>
@@ -9726,7 +9909,7 @@
         <w:t xml:space="preserve"> </w:t>
       </w:r>
       <w:r>
-        <w:t xml:space="preserve">The measured Hall voltage and resistance vs temperature (with a costant bias current of</w:t>
+        <w:t xml:space="preserve">The measured Hall voltage and resistance vs temperature (with a constant bias current of</w:t>
       </w:r>
       <w:r>
         <w:t xml:space="preserve"> </w:t>
@@ -9908,7 +10091,7 @@
         <w:t xml:space="preserve"> </w:t>
       </w:r>
       <w:r>
-        <w:t xml:space="preserve">is the Boltzmann costant) is shown in figure [fix].</w:t>
+        <w:t xml:space="preserve">is the Boltzmann constant) is shown in figure [fix].</w:t>
       </w:r>
     </w:p>
     <w:p>
@@ -10018,8 +10201,8 @@
       <w:pPr>
         <w:pStyle w:val="Heading2"/>
       </w:pPr>
-      <w:bookmarkStart w:id="43" w:name="appendix-1-calculation-of-r_h-for-small-and-high-magnetic-field"/>
-      <w:bookmarkEnd w:id="43"/>
+      <w:bookmarkStart w:id="45" w:name="appendix-1-calculation-of-r_h-for-small-and-high-magnetic-field"/>
+      <w:bookmarkEnd w:id="45"/>
       <w:r>
         <w:t xml:space="preserve">Appendix 1: calculation of</w:t>
       </w:r>
@@ -13872,8 +14055,8 @@
       <w:pPr>
         <w:pStyle w:val="Heading3"/>
       </w:pPr>
-      <w:bookmarkStart w:id="44" w:name="appendix-2-temperature-dependence-of-e_g"/>
-      <w:bookmarkEnd w:id="44"/>
+      <w:bookmarkStart w:id="46" w:name="appendix-2-temperature-dependence-of-e_g"/>
+      <w:bookmarkEnd w:id="46"/>
       <w:r>
         <w:t xml:space="preserve">Appendix 2: Temperature dependence of</w:t>
       </w:r>
@@ -14136,7 +14319,7 @@
         <w:pStyle w:val="BodyText"/>
       </w:pPr>
       <w:r>
-        <w:t xml:space="preserve">where the costants</w:t>
+        <w:t xml:space="preserve">where the constants</w:t>
       </w:r>
       <w:r>
         <w:t xml:space="preserve"> </w:t>
@@ -14502,7 +14685,7 @@
                     </pic:cNvPicPr>
                   </pic:nvPicPr>
                   <pic:blipFill>
-                    <a:blip r:embed="rId45"/>
+                    <a:blip r:embed="rId47"/>
                     <a:stretch>
                       <a:fillRect/>
                     </a:stretch>
@@ -14541,8 +14724,8 @@
       <w:pPr>
         <w:pStyle w:val="Heading2"/>
       </w:pPr>
-      <w:bookmarkStart w:id="46" w:name="warnings"/>
-      <w:bookmarkEnd w:id="46"/>
+      <w:bookmarkStart w:id="48" w:name="warnings"/>
+      <w:bookmarkEnd w:id="48"/>
       <w:r>
         <w:t xml:space="preserve">Warnings</w:t>
       </w:r>
@@ -14632,8 +14815,8 @@
       <w:pPr>
         <w:pStyle w:val="Heading2"/>
       </w:pPr>
-      <w:bookmarkStart w:id="47" w:name="references"/>
-      <w:bookmarkEnd w:id="47"/>
+      <w:bookmarkStart w:id="49" w:name="references"/>
+      <w:bookmarkEnd w:id="49"/>
       <w:r>
         <w:t xml:space="preserve">References</w:t>
       </w:r>
@@ -14749,23 +14932,8 @@
         <w:t xml:space="preserve">New Semiconductor materials. Characteristics and Properties</w:t>
       </w:r>
       <w:r>
-        <w:t xml:space="preserve"> </w:t>
-      </w:r>
-      <w:r>
-        <w:t xml:space="preserve">(Electronic archive)</w:t>
-      </w:r>
-      <w:r>
-        <w:t xml:space="preserve"> </w:t>
-      </w:r>
-      <w:hyperlink r:id="rId48">
-        <w:r>
-          <w:rPr>
-            <w:i/>
-            <w:rStyle w:val="Hyperlink"/>
-          </w:rPr>
-          <w:t xml:space="preserve">http://www.ioffe.rssi.ru/SVA/NSm/introduction.html.</w:t>
-        </w:r>
-      </w:hyperlink>
+        <w:t xml:space="preserve">, http://www.ioffe.rssi.ru/SVA/NSm/introduction.html (Electronic archive)</w:t>
+      </w:r>
     </w:p>
     <w:p>
       <w:pPr>
@@ -14785,20 +14953,8 @@
         <w:t xml:space="preserve"> </w:t>
       </w:r>
       <w:r>
-        <w:t xml:space="preserve">(properties of Germanium)</w:t>
-      </w:r>
-      <w:r>
-        <w:t xml:space="preserve"> </w:t>
-      </w:r>
-      <w:hyperlink r:id="rId49">
-        <w:r>
-          <w:rPr>
-            <w:i/>
-            <w:rStyle w:val="Hyperlink"/>
-          </w:rPr>
-          <w:t xml:space="preserve">http://www.semiconductors.co.uk/propiviv5431.htm.</w:t>
-        </w:r>
-      </w:hyperlink>
+        <w:t xml:space="preserve">(properties of Germanium), http://www.semiconductors.co.uk/propiviv5431.htm</w:t>
+      </w:r>
     </w:p>
     <w:p>
       <w:pPr>
@@ -14815,7 +14971,7 @@
         <w:pStyle w:val="FirstParagraph"/>
       </w:pPr>
       <w:r>
-        <w:t xml:space="preserve">This Handbook was originally writed by Giacomo Torzo of</w:t>
+        <w:t xml:space="preserve">This Handbook was originally written by Giacomo Torzo of</w:t>
       </w:r>
       <w:r>
         <w:t xml:space="preserve"> </w:t>
@@ -15129,12 +15285,17 @@
       <w:r>
         <w:t xml:space="preserve"> </w:t>
       </w:r>
-      <w:r>
-        <w:t xml:space="preserve">AD8495 datasheet, Analog Semiconductors, page 11 http://www.analog.com/en/products/amplifiers/specialty-amplifiers/thermocouple-interface-amplifiers/AD8495.html</w:t>
-      </w:r>
+      <w:hyperlink r:id="rId38">
+        <w:r>
+          <w:rPr>
+            <w:rStyle w:val="Hyperlink"/>
+          </w:rPr>
+          <w:t xml:space="preserve">AD8495 datasheet, Analog Semiconductors</w:t>
+        </w:r>
+      </w:hyperlink>
     </w:p>
   </w:footnote>
-  <w:footnote w:id="39">
+  <w:footnote w:id="40">
     <w:p>
       <w:pPr>
         <w:pStyle w:val="FootnoteText"/>
@@ -15149,17 +15310,30 @@
         <w:t xml:space="preserve"> </w:t>
       </w:r>
       <w:r>
-        <w:t xml:space="preserve">NIST t-90 tables for K type thermocouples,</w:t>
-      </w:r>
-      <w:r>
-        <w:t xml:space="preserve"> </w:t>
-      </w:r>
-      <w:hyperlink r:id="rId40">
+        <w:t xml:space="preserve">NIST t-90 tables for K type thermocouples, http://srdata.nist.gov/its90/download/type_k.tab</w:t>
+      </w:r>
+    </w:p>
+  </w:footnote>
+  <w:footnote w:id="41">
+    <w:p>
+      <w:pPr>
+        <w:pStyle w:val="FootnoteText"/>
+      </w:pPr>
+      <w:r>
+        <w:rPr>
+          <w:rStyle w:val="FootnoteReference"/>
+        </w:rPr>
+        <w:footnoteRef/>
+      </w:r>
+      <w:r>
+        <w:t xml:space="preserve"> </w:t>
+      </w:r>
+      <w:hyperlink r:id="rId42">
         <w:r>
           <w:rPr>
             <w:rStyle w:val="Hyperlink"/>
           </w:rPr>
-          <w:t xml:space="preserve">http://srdata.nist.gov/its90/download/type_k.tab</w:t>
+          <w:t xml:space="preserve">AN-1087, Analog Semiconductors</w:t>
         </w:r>
       </w:hyperlink>
     </w:p>
@@ -15251,7 +15425,7 @@
     </w:lvl>
   </w:abstractNum>
   <w:abstractNum w:abstractNumId="990">
-    <w:nsid w:val="95fcf0aa"/>
+    <w:nsid w:val="70633291"/>
     <w:multiLevelType w:val="multilevel"/>
     <w:lvl w:ilvl="0">
       <w:numFmt w:val="bullet"/>
@@ -15332,7 +15506,7 @@
     </w:lvl>
   </w:abstractNum>
   <w:abstractNum w:abstractNumId="99421">
-    <w:nsid w:val="ce2e95a4"/>
+    <w:nsid w:val="af9745e8"/>
     <w:multiLevelType w:val="multilevel"/>
     <w:lvl w:ilvl="0">
       <w:start w:val="1"/>
@@ -15420,7 +15594,7 @@
     </w:lvl>
   </w:abstractNum>
   <w:abstractNum w:abstractNumId="991">
-    <w:nsid w:val="bddf327a"/>
+    <w:nsid w:val="dfcf86ce"/>
     <w:multiLevelType w:val="multilevel"/>
     <w:lvl w:ilvl="0">
       <w:numFmt w:val="bullet"/>

</xml_diff>

<commit_message>
fixed page breaks using "\clearpage" instead of "\newpage" so it does not shows in the html output. added a paragraph.
</commit_message>
<xml_diff>
--- a/Handbook/Exports/Hall_Handbook.docx
+++ b/Handbook/Exports/Hall_Handbook.docx
@@ -2822,14 +2822,6 @@
         <w:pStyle w:val="BodyText"/>
       </w:pPr>
       <w:r>
-        <w:t xml:space="preserve">In metals the electric current is only due to electrons. In semiconductors the charge carriers may be either electrons or holes.</w:t>
-      </w:r>
-    </w:p>
-    <w:p>
-      <w:pPr>
-        <w:pStyle w:val="BodyText"/>
-      </w:pPr>
-      <w:r>
         <w:t xml:space="preserve">In a pure semiconductor the electron density</w:t>
       </w:r>
       <w:r>
@@ -6913,6 +6905,14 @@
         <w:pStyle w:val="FirstParagraph"/>
       </w:pPr>
       <w:r>
+        <w:t xml:space="preserve">The numbering of the contact on the sample corresponds to the number of the pins in the rj45 connector of the sample assembly.</w:t>
+      </w:r>
+    </w:p>
+    <w:p>
+      <w:pPr>
+        <w:pStyle w:val="BodyText"/>
+      </w:pPr>
+      <w:r>
         <w:t xml:space="preserve">The potentiometer P [fix] in figure [fix] is used to adjust the balance of the Hall voltage, since the contacts 2 and 3 cannot be precisely positioned.</w:t>
       </w:r>
       <w:r>
@@ -8068,249 +8068,15 @@
     </w:p>
     <w:p>
       <w:pPr>
-        <w:pStyle w:val="FigureWithCaption"/>
-      </w:pPr>
-      <w:r>
-        <w:drawing>
-          <wp:inline>
-            <wp:extent cx="5334000" cy="1647264"/>
-            <wp:effectExtent b="0" l="0" r="0" t="0"/>
-            <wp:docPr descr="Figure 5. Hall voltage versus bias current I (B=4.5 kGauss), and versus B ( I=3 mA)." id="1" name="Picture"/>
-            <a:graphic>
-              <a:graphicData uri="http://schemas.openxmlformats.org/drawingml/2006/picture">
-                <pic:pic>
-                  <pic:nvPicPr>
-                    <pic:cNvPr descr="Media/image11.jpeg" id="0" name="Picture"/>
-                    <pic:cNvPicPr>
-                      <a:picLocks noChangeArrowheads="1" noChangeAspect="1"/>
-                    </pic:cNvPicPr>
-                  </pic:nvPicPr>
-                  <pic:blipFill>
-                    <a:blip r:embed="rId35"/>
-                    <a:stretch>
-                      <a:fillRect/>
-                    </a:stretch>
-                  </pic:blipFill>
-                  <pic:spPr bwMode="auto">
-                    <a:xfrm>
-                      <a:off x="0" y="0"/>
-                      <a:ext cx="5334000" cy="1647264"/>
-                    </a:xfrm>
-                    <a:prstGeom prst="rect">
-                      <a:avLst/>
-                    </a:prstGeom>
-                    <a:noFill/>
-                    <a:ln w="9525">
-                      <a:noFill/>
-                      <a:headEnd/>
-                      <a:tailEnd/>
-                    </a:ln>
-                  </pic:spPr>
-                </pic:pic>
-              </a:graphicData>
-            </a:graphic>
-          </wp:inline>
-        </w:drawing>
-      </w:r>
-    </w:p>
-    <w:p>
-      <w:pPr>
-        <w:pStyle w:val="ImageCaption"/>
-      </w:pPr>
-      <w:r>
-        <w:t xml:space="preserve">Figure 5. Hall voltage versus bias current</w:t>
-      </w:r>
-      <w:r>
-        <w:t xml:space="preserve"> </w:t>
-      </w:r>
-      <m:oMath>
-        <m:r>
-          <m:rPr/>
-          <m:t>I</m:t>
-        </m:r>
-      </m:oMath>
-      <w:r>
-        <w:t xml:space="preserve"> </w:t>
-      </w:r>
-      <w:r>
-        <w:t xml:space="preserve">(</w:t>
-      </w:r>
-      <m:oMath>
-        <m:r>
-          <m:rPr/>
-          <m:t>B</m:t>
-        </m:r>
-        <m:r>
-          <m:rPr/>
-          <m:t>=</m:t>
-        </m:r>
-        <m:r>
-          <m:rPr/>
-          <m:t>4.5</m:t>
-        </m:r>
-        <m:r>
-          <m:rPr/>
-          <m:t>k</m:t>
-        </m:r>
-        <m:r>
-          <m:rPr/>
-          <m:t>G</m:t>
-        </m:r>
-        <m:r>
-          <m:rPr/>
-          <m:t>a</m:t>
-        </m:r>
-        <m:r>
-          <m:rPr/>
-          <m:t>u</m:t>
-        </m:r>
-        <m:r>
-          <m:rPr/>
-          <m:t>s</m:t>
-        </m:r>
-        <m:r>
-          <m:rPr/>
-          <m:t>s</m:t>
-        </m:r>
-      </m:oMath>
-      <w:r>
-        <w:t xml:space="preserve">), and versus</w:t>
-      </w:r>
-      <w:r>
-        <w:t xml:space="preserve"> </w:t>
-      </w:r>
-      <m:oMath>
-        <m:r>
-          <m:rPr/>
-          <m:t>B</m:t>
-        </m:r>
-      </m:oMath>
-      <w:r>
-        <w:t xml:space="preserve"> </w:t>
-      </w:r>
-      <w:r>
-        <w:t xml:space="preserve">(</w:t>
-      </w:r>
-      <w:r>
-        <w:t xml:space="preserve"> </w:t>
-      </w:r>
-      <m:oMath>
-        <m:r>
-          <m:rPr/>
-          <m:t>I</m:t>
-        </m:r>
-        <m:r>
-          <m:rPr/>
-          <m:t>=</m:t>
-        </m:r>
-        <m:r>
-          <m:rPr/>
-          <m:t>3</m:t>
-        </m:r>
-        <m:r>
-          <m:rPr/>
-          <m:t>m</m:t>
-        </m:r>
-        <m:r>
-          <m:rPr/>
-          <m:t>A</m:t>
-        </m:r>
-      </m:oMath>
-      <w:r>
-        <w:t xml:space="preserve">).</w:t>
-      </w:r>
-    </w:p>
-    <w:p>
-      <w:pPr>
         <w:pStyle w:val="BodyText"/>
       </w:pPr>
-      <w:r>
-        <w:t xml:space="preserve">Figure [fix] shows the linear dependence of</w:t>
-      </w:r>
-      <w:r>
-        <w:t xml:space="preserve"> </w:t>
-      </w:r>
-      <m:oMath>
-        <m:sSub>
-          <m:e>
-            <m:r>
-              <m:rPr/>
-              <m:t>V</m:t>
-            </m:r>
-          </m:e>
-          <m:sub>
-            <m:r>
-              <m:rPr/>
-              <m:t>H</m:t>
-            </m:r>
-          </m:sub>
-        </m:sSub>
-      </m:oMath>
-      <w:r>
-        <w:t xml:space="preserve"> </w:t>
-      </w:r>
-      <w:r>
-        <w:t xml:space="preserve">on</w:t>
-      </w:r>
-      <w:r>
-        <w:t xml:space="preserve"> </w:t>
-      </w:r>
-      <m:oMath>
-        <m:r>
-          <m:rPr/>
-          <m:t>I</m:t>
-        </m:r>
-      </m:oMath>
-      <w:r>
-        <w:t xml:space="preserve"> </w:t>
-      </w:r>
-      <w:r>
-        <w:t xml:space="preserve">and</w:t>
-      </w:r>
-      <w:r>
-        <w:t xml:space="preserve"> </w:t>
-      </w:r>
-      <m:oMath>
-        <m:r>
-          <m:rPr/>
-          <m:t>B</m:t>
-        </m:r>
-      </m:oMath>
-      <w:r>
-        <w:t xml:space="preserve">. Deviations from linearity at high values of the magnetic field may be explained by calculating a second order approximation of</w:t>
-      </w:r>
-      <w:r>
-        <w:t xml:space="preserve"> </w:t>
-      </w:r>
-      <m:oMath>
-        <m:sSub>
-          <m:e>
-            <m:r>
-              <m:rPr/>
-              <m:t>R</m:t>
-            </m:r>
-          </m:e>
-          <m:sub>
-            <m:r>
-              <m:rPr/>
-              <m:t>H</m:t>
-            </m:r>
-          </m:sub>
-        </m:sSub>
-      </m:oMath>
-      <w:r>
-        <w:t xml:space="preserve"> </w:t>
-      </w:r>
-      <w:r>
-        <w:t xml:space="preserve">(Appendix 1)</w:t>
-      </w:r>
     </w:p>
     <w:p>
       <w:pPr>
         <w:pStyle w:val="Heading3"/>
       </w:pPr>
-      <w:bookmarkStart w:id="36" w:name="measurements-at-constant-i-and-b-while-varying-the-temperature"/>
-      <w:bookmarkEnd w:id="36"/>
+      <w:bookmarkStart w:id="35" w:name="measurements-at-constant-i-and-b-while-varying-the-temperature"/>
+      <w:bookmarkEnd w:id="35"/>
       <w:r>
         <w:t xml:space="preserve">Measurements at constant</w:t>
       </w:r>
@@ -8364,7 +8130,7 @@
         <w:rPr>
           <w:rStyle w:val="FootnoteReference"/>
         </w:rPr>
-        <w:footnoteReference w:id="37"/>
+        <w:footnoteReference w:id="36"/>
       </w:r>
       <w:r>
         <w:t xml:space="preserve"> </w:t>
@@ -8426,7 +8192,7 @@
           <wp:inline>
             <wp:extent cx="5334000" cy="3793741"/>
             <wp:effectExtent b="0" l="0" r="0" t="0"/>
-            <wp:docPr descr="Figure 6. In every type of thermocouple, the Seebeck coefficiently \frac{\mu V}{°C} is heavly non-linear in relation to the temperature." id="1" name="Picture"/>
+            <wp:docPr descr="Figure 5. In every type of thermocouple, the Seebeck coefficiently \frac{\mu V}{°C} is heavly non-linear in relation to the temperature." id="1" name="Picture"/>
             <a:graphic>
               <a:graphicData uri="http://schemas.openxmlformats.org/drawingml/2006/picture">
                 <pic:pic>
@@ -8437,7 +8203,7 @@
                     </pic:cNvPicPr>
                   </pic:nvPicPr>
                   <pic:blipFill>
-                    <a:blip r:embed="rId39"/>
+                    <a:blip r:embed="rId38"/>
                     <a:stretch>
                       <a:fillRect/>
                     </a:stretch>
@@ -8469,7 +8235,7 @@
         <w:pStyle w:val="ImageCaption"/>
       </w:pPr>
       <w:r>
-        <w:t xml:space="preserve">Figure 6. In every type of thermocouple, the Seebeck coefficiently</w:t>
+        <w:t xml:space="preserve">Figure 5. In every type of thermocouple, the Seebeck coefficiently</w:t>
       </w:r>
       <w:r>
         <w:t xml:space="preserve"> </w:t>
@@ -8513,7 +8279,7 @@
         <w:pStyle w:val="BodyText"/>
       </w:pPr>
       <w:r>
-        <w:t xml:space="preserve">In order to get a correct measurement it is necessary to compensate for the non-linearity (see figure [fix]) of the thermocouple linearly extrapolating the following polynomial:</w:t>
+        <w:t xml:space="preserve">In order to get a correct measurement it is necessary to compensate for the non-linearity (see figure [fix]) of the thermocouple linearly extrapolating the following polynomial:w</w:t>
       </w:r>
     </w:p>
     <w:p>
@@ -8705,7 +8471,7 @@
         <w:rPr>
           <w:rStyle w:val="FootnoteReference"/>
         </w:rPr>
-        <w:footnoteReference w:id="40"/>
+        <w:footnoteReference w:id="39"/>
       </w:r>
       <w:r>
         <w:t xml:space="preserve"> </w:t>
@@ -9457,7 +9223,7 @@
         <w:rPr>
           <w:rStyle w:val="FootnoteReference"/>
         </w:rPr>
-        <w:footnoteReference w:id="41"/>
+        <w:footnoteReference w:id="40"/>
       </w:r>
       <w:r>
         <w:t xml:space="preserve">:</w:t>
@@ -9711,102 +9477,102 @@
       <w:pPr>
         <w:pStyle w:val="Heading3"/>
       </w:pPr>
-      <w:bookmarkStart w:id="43" w:name="cooling-heating-procedure"/>
+      <w:bookmarkStart w:id="42" w:name="cooling-heating-procedure"/>
+      <w:bookmarkEnd w:id="42"/>
+      <w:r>
+        <w:t xml:space="preserve">Cooling-Heating procedure</w:t>
+      </w:r>
+    </w:p>
+    <w:p>
+      <w:pPr>
+        <w:pStyle w:val="FirstParagraph"/>
+      </w:pPr>
+      <w:r>
+        <w:t xml:space="preserve">To obtain accurate measurement it's suggested to first cool off the sample by placing liquid nitrogen in the dewar until a stable temperature is reached, then manually empty the dewar letting it slowly drift up to room temperature (due to the unavoidable thermal coupling sample-to-ambient).</w:t>
+      </w:r>
+    </w:p>
+    <w:p>
+      <w:pPr>
+        <w:pStyle w:val="BodyText"/>
+      </w:pPr>
+      <w:r>
+        <w:t xml:space="preserve">During the cooling process measurements may be taken, but the rapid cooling generates a large thermal gradient across the apparatus that makes such measurements less reliable.</w:t>
+      </w:r>
+    </w:p>
+    <w:p>
+      <w:pPr>
+        <w:pStyle w:val="BodyText"/>
+      </w:pPr>
+      <w:r>
+        <w:t xml:space="preserve">A resistive element is wound around the base of the sample, allowing to heath it up after reaching room temperature. The resistive element it's controlled in PWM: it's rapidly powered-on and powered-off with a duty cycle that can be selected (in percetange) on the front panel of the instrument.</w:t>
+      </w:r>
+    </w:p>
+    <w:p>
+      <w:pPr>
+        <w:pStyle w:val="BodyText"/>
+      </w:pPr>
+      <w:r>
+        <w:t xml:space="preserve">[fix, image pwn]</w:t>
+      </w:r>
+    </w:p>
+    <w:p>
+      <w:pPr>
+        <w:pStyle w:val="BodyText"/>
+      </w:pPr>
+      <w:r>
+        <w:t xml:space="preserve">This technique allows for a linear temperature sweep. Starting with a low power allows to better approximate an equilibrium situation, considering it can subsequently be increased if necessary to reach higher temperatures. The instruments automatically shuts down if</w:t>
+      </w:r>
+      <w:r>
+        <w:t xml:space="preserve"> </w:t>
+      </w:r>
+      <m:oMath>
+        <m:r>
+          <m:rPr/>
+          <m:t>t</m:t>
+        </m:r>
+        <m:r>
+          <m:rPr/>
+          <m:t>≥</m:t>
+        </m:r>
+        <m:r>
+          <m:rPr/>
+          <m:t>150</m:t>
+        </m:r>
+        <m:r>
+          <m:rPr/>
+          <m:t>°</m:t>
+        </m:r>
+        <m:r>
+          <m:rPr/>
+          <m:t>C</m:t>
+        </m:r>
+      </m:oMath>
+      <w:r>
+        <w:t xml:space="preserve">.</w:t>
+      </w:r>
+    </w:p>
+    <w:p>
+      <w:pPr>
+        <w:pStyle w:val="BodyText"/>
+      </w:pPr>
+      <w:r>
+        <w:t xml:space="preserve">Measurements can be obtained by feeding the analog outputs [fix, quali?] to a data-logger and setting a suitable acquisition rate (e.g. 1 sample per minute)</w:t>
+      </w:r>
+    </w:p>
+    <w:p>
+      <w:pPr>
+        <w:pStyle w:val="BodyText"/>
+      </w:pPr>
+      <w:r>
+        <w:t xml:space="preserve">To obtain precise measurements, at least one complete hour is required for the whole temperature sweep.</w:t>
+      </w:r>
+    </w:p>
+    <w:p>
+      <w:pPr>
+        <w:pStyle w:val="Heading3"/>
+      </w:pPr>
+      <w:bookmarkStart w:id="43" w:name="typical-results"/>
       <w:bookmarkEnd w:id="43"/>
-      <w:r>
-        <w:t xml:space="preserve">Cooling-Heating procedure</w:t>
-      </w:r>
-    </w:p>
-    <w:p>
-      <w:pPr>
-        <w:pStyle w:val="FirstParagraph"/>
-      </w:pPr>
-      <w:r>
-        <w:t xml:space="preserve">To obtain accurate measurement it's suggested to first cool off the sample by placing liquid nitrogen in the dewar until a stable temperature is reached, then manually empty the dewar letting it slowly drift up to room temperature (due to the unavoidable thermal coupling sample-to-ambient).</w:t>
-      </w:r>
-    </w:p>
-    <w:p>
-      <w:pPr>
-        <w:pStyle w:val="BodyText"/>
-      </w:pPr>
-      <w:r>
-        <w:t xml:space="preserve">During the cooling process measurements may be taken, but the rapid cooling generates a large thermal gradient across the apparatus that makes such measurements less reliable.</w:t>
-      </w:r>
-    </w:p>
-    <w:p>
-      <w:pPr>
-        <w:pStyle w:val="BodyText"/>
-      </w:pPr>
-      <w:r>
-        <w:t xml:space="preserve">A resistive element is wound around the base of the sample, allowing to heath it up after reaching room temperature. The resistive element it's controlled in PWM: it's rapidly powered-on and powered-off with a duty cycle that can be selected (in percetange) on the front panel of the instrument.</w:t>
-      </w:r>
-    </w:p>
-    <w:p>
-      <w:pPr>
-        <w:pStyle w:val="BodyText"/>
-      </w:pPr>
-      <w:r>
-        <w:t xml:space="preserve">[fix, image pwn]</w:t>
-      </w:r>
-    </w:p>
-    <w:p>
-      <w:pPr>
-        <w:pStyle w:val="BodyText"/>
-      </w:pPr>
-      <w:r>
-        <w:t xml:space="preserve">This technique allows for a linear temperature sweep. Starting with a low power allows to better approximate an equilibrium situation, considering it can subsequently be increased if necessary to reach higher temperatures. The instruments automatically shuts down if</w:t>
-      </w:r>
-      <w:r>
-        <w:t xml:space="preserve"> </w:t>
-      </w:r>
-      <m:oMath>
-        <m:r>
-          <m:rPr/>
-          <m:t>t</m:t>
-        </m:r>
-        <m:r>
-          <m:rPr/>
-          <m:t>≥</m:t>
-        </m:r>
-        <m:r>
-          <m:rPr/>
-          <m:t>150</m:t>
-        </m:r>
-        <m:r>
-          <m:rPr/>
-          <m:t>°</m:t>
-        </m:r>
-        <m:r>
-          <m:rPr/>
-          <m:t>C</m:t>
-        </m:r>
-      </m:oMath>
-      <w:r>
-        <w:t xml:space="preserve">.</w:t>
-      </w:r>
-    </w:p>
-    <w:p>
-      <w:pPr>
-        <w:pStyle w:val="BodyText"/>
-      </w:pPr>
-      <w:r>
-        <w:t xml:space="preserve">Measurements can be obtained by feeding the analog outputs [fix, quali?] to a data-logger and setting a suitable acquisition rate (e.g. 1 sample per minute)</w:t>
-      </w:r>
-    </w:p>
-    <w:p>
-      <w:pPr>
-        <w:pStyle w:val="BodyText"/>
-      </w:pPr>
-      <w:r>
-        <w:t xml:space="preserve">To obtain precise measurements, at least one complete hour is required for the whole temperature sweep.</w:t>
-      </w:r>
-    </w:p>
-    <w:p>
-      <w:pPr>
-        <w:pStyle w:val="Heading3"/>
-      </w:pPr>
-      <w:bookmarkStart w:id="44" w:name="typical-results"/>
-      <w:bookmarkEnd w:id="44"/>
       <w:r>
         <w:t xml:space="preserve">Typical results</w:t>
       </w:r>
@@ -10201,8 +9967,8 @@
       <w:pPr>
         <w:pStyle w:val="Heading2"/>
       </w:pPr>
-      <w:bookmarkStart w:id="45" w:name="appendix-1-calculation-of-r_h-for-small-and-high-magnetic-field"/>
-      <w:bookmarkEnd w:id="45"/>
+      <w:bookmarkStart w:id="44" w:name="appendix-1-calculation-of-r_h-for-small-and-high-magnetic-field"/>
+      <w:bookmarkEnd w:id="44"/>
       <w:r>
         <w:t xml:space="preserve">Appendix 1: calculation of</w:t>
       </w:r>
@@ -14055,8 +13821,8 @@
       <w:pPr>
         <w:pStyle w:val="Heading3"/>
       </w:pPr>
-      <w:bookmarkStart w:id="46" w:name="appendix-2-temperature-dependence-of-e_g"/>
-      <w:bookmarkEnd w:id="46"/>
+      <w:bookmarkStart w:id="45" w:name="appendix-2-temperature-dependence-of-e_g"/>
+      <w:bookmarkEnd w:id="45"/>
       <w:r>
         <w:t xml:space="preserve">Appendix 2: Temperature dependence of</w:t>
       </w:r>
@@ -14674,7 +14440,7 @@
           <wp:inline>
             <wp:extent cx="2779776" cy="2602992"/>
             <wp:effectExtent b="0" l="0" r="0" t="0"/>
-            <wp:docPr descr="Figure 7. Temperature dependance of the energy gap" id="1" name="Picture"/>
+            <wp:docPr descr="Figure 6. Temperature dependance of the energy gap" id="1" name="Picture"/>
             <a:graphic>
               <a:graphicData uri="http://schemas.openxmlformats.org/drawingml/2006/picture">
                 <pic:pic>
@@ -14685,7 +14451,7 @@
                     </pic:cNvPicPr>
                   </pic:nvPicPr>
                   <pic:blipFill>
-                    <a:blip r:embed="rId47"/>
+                    <a:blip r:embed="rId46"/>
                     <a:stretch>
                       <a:fillRect/>
                     </a:stretch>
@@ -14717,22 +14483,12 @@
         <w:pStyle w:val="ImageCaption"/>
       </w:pPr>
       <w:r>
-        <w:t xml:space="preserve">Figure 7. Temperature dependance of the energy gap</w:t>
-      </w:r>
-    </w:p>
-    <w:p>
-      <w:pPr>
-        <w:pStyle w:val="Heading2"/>
-      </w:pPr>
-      <w:bookmarkStart w:id="48" w:name="warnings"/>
-      <w:bookmarkEnd w:id="48"/>
-      <w:r>
-        <w:t xml:space="preserve">Warnings</w:t>
-      </w:r>
-    </w:p>
-    <w:p>
-      <w:pPr>
-        <w:pStyle w:val="FirstParagraph"/>
+        <w:t xml:space="preserve">Figure 6. Temperature dependance of the energy gap</w:t>
+      </w:r>
+    </w:p>
+    <w:p>
+      <w:pPr>
+        <w:pStyle w:val="BodyText"/>
       </w:pPr>
       <w:r>
         <w:rPr>
@@ -14813,12 +14569,10 @@
     </w:p>
     <w:p>
       <w:pPr>
-        <w:pStyle w:val="Heading2"/>
-      </w:pPr>
-      <w:bookmarkStart w:id="49" w:name="references"/>
-      <w:bookmarkEnd w:id="49"/>
-      <w:r>
-        <w:t xml:space="preserve">References</w:t>
+        <w:pStyle w:val="FirstParagraph"/>
+      </w:pPr>
+      <w:r>
+        <w:t xml:space="preserve">##References</w:t>
       </w:r>
     </w:p>
     <w:p>
@@ -14960,8 +14714,8 @@
       <w:pPr>
         <w:pStyle w:val="Heading2"/>
       </w:pPr>
-      <w:bookmarkStart w:id="50" w:name="authorship"/>
-      <w:bookmarkEnd w:id="50"/>
+      <w:bookmarkStart w:id="47" w:name="authorship"/>
+      <w:bookmarkEnd w:id="47"/>
       <w:r>
         <w:t xml:space="preserve">Authorship</w:t>
       </w:r>
@@ -14976,7 +14730,7 @@
       <w:r>
         <w:t xml:space="preserve"> </w:t>
       </w:r>
-      <w:hyperlink r:id="rId51">
+      <w:hyperlink r:id="rId48">
         <w:r>
           <w:rPr>
             <w:rStyle w:val="Hyperlink"/>
@@ -14995,7 +14749,7 @@
       <w:r>
         <w:t xml:space="preserve"> </w:t>
       </w:r>
-      <w:hyperlink r:id="rId52">
+      <w:hyperlink r:id="rId49">
         <w:r>
           <w:rPr>
             <w:rStyle w:val="Hyperlink"/>
@@ -15271,7 +15025,7 @@
       </w:r>
     </w:p>
   </w:footnote>
-  <w:footnote w:id="37">
+  <w:footnote w:id="36">
     <w:p>
       <w:pPr>
         <w:pStyle w:val="FootnoteText"/>
@@ -15285,7 +15039,7 @@
       <w:r>
         <w:t xml:space="preserve"> </w:t>
       </w:r>
-      <w:hyperlink r:id="rId38">
+      <w:hyperlink r:id="rId37">
         <w:r>
           <w:rPr>
             <w:rStyle w:val="Hyperlink"/>
@@ -15295,7 +15049,7 @@
       </w:hyperlink>
     </w:p>
   </w:footnote>
-  <w:footnote w:id="40">
+  <w:footnote w:id="39">
     <w:p>
       <w:pPr>
         <w:pStyle w:val="FootnoteText"/>
@@ -15314,7 +15068,7 @@
       </w:r>
     </w:p>
   </w:footnote>
-  <w:footnote w:id="41">
+  <w:footnote w:id="40">
     <w:p>
       <w:pPr>
         <w:pStyle w:val="FootnoteText"/>
@@ -15328,7 +15082,7 @@
       <w:r>
         <w:t xml:space="preserve"> </w:t>
       </w:r>
-      <w:hyperlink r:id="rId42">
+      <w:hyperlink r:id="rId41">
         <w:r>
           <w:rPr>
             <w:rStyle w:val="Hyperlink"/>
@@ -15336,6 +15090,9 @@
           <w:t xml:space="preserve">AN-1087, Analog Semiconductors</w:t>
         </w:r>
       </w:hyperlink>
+      <w:r>
+        <w:br w:type="textWrapping"/>
+      </w:r>
     </w:p>
   </w:footnote>
 </w:footnotes>
@@ -15425,7 +15182,7 @@
     </w:lvl>
   </w:abstractNum>
   <w:abstractNum w:abstractNumId="990">
-    <w:nsid w:val="70633291"/>
+    <w:nsid w:val="84ae8fc7"/>
     <w:multiLevelType w:val="multilevel"/>
     <w:lvl w:ilvl="0">
       <w:numFmt w:val="bullet"/>
@@ -15506,7 +15263,7 @@
     </w:lvl>
   </w:abstractNum>
   <w:abstractNum w:abstractNumId="99421">
-    <w:nsid w:val="af9745e8"/>
+    <w:nsid w:val="268ef3de"/>
     <w:multiLevelType w:val="multilevel"/>
     <w:lvl w:ilvl="0">
       <w:start w:val="1"/>
@@ -15594,7 +15351,7 @@
     </w:lvl>
   </w:abstractNum>
   <w:abstractNum w:abstractNumId="991">
-    <w:nsid w:val="dfcf86ce"/>
+    <w:nsid w:val="7e29bdb9"/>
     <w:multiLevelType w:val="multilevel"/>
     <w:lvl w:ilvl="0">
       <w:numFmt w:val="bullet"/>

</xml_diff>

<commit_message>
a few fixes to the text, added missing references to a few pictures
</commit_message>
<xml_diff>
--- a/Handbook/Exports/Hall_Handbook.docx
+++ b/Handbook/Exports/Hall_Handbook.docx
@@ -6921,7 +6921,7 @@
         <w:pStyle w:val="BodyText"/>
       </w:pPr>
       <w:r>
-        <w:t xml:space="preserve">The potentiometer P [fix] in figure [fix] is used to adjust the balance of the Hall voltage, since the contacts 2 and 3 cannot be precisely positioned.</w:t>
+        <w:t xml:space="preserve">The potentiometer P [fix] in figure 2 is used to adjust the balance of the Hall voltage, since the contacts 2 and 3 cannot be precisely positioned.</w:t>
       </w:r>
       <w:r>
         <w:t xml:space="preserve"> </w:t>
@@ -7013,7 +7013,10 @@
         </m:r>
       </m:oMath>
       <w:r>
-        <w:t xml:space="preserve">, generally set to</w:t>
+        <w:t xml:space="preserve"> </w:t>
+      </w:r>
+      <w:r>
+        <w:t xml:space="preserve">generally set to</w:t>
       </w:r>
       <w:r>
         <w:t xml:space="preserve"> </w:t>
@@ -7839,7 +7842,7 @@
         <w:t xml:space="preserve"> </w:t>
       </w:r>
       <w:r>
-        <w:t xml:space="preserve">degrees) different values are measured, the offsets and balancing should be better adjusted.</w:t>
+        <w:t xml:space="preserve">degrees) different values are measured, the offsets should be better adjusted using potetiometer P in figure 2.</w:t>
       </w:r>
     </w:p>
     <w:p>
@@ -7862,7 +7865,7 @@
         <w:t xml:space="preserve"> </w:t>
       </w:r>
       <w:r>
-        <w:t xml:space="preserve">may be varied by changing the width of the gap between the magnetic poles (see figure [fix]).</w:t>
+        <w:t xml:space="preserve">may be varied by changing the width of the gap between the magnetic poles (see figure 3).</w:t>
       </w:r>
       <w:r>
         <w:t xml:space="preserve"> </w:t>
@@ -8363,7 +8366,7 @@
         <w:pStyle w:val="FirstParagraph"/>
       </w:pPr>
       <w:r>
-        <w:t xml:space="preserve">The stainless-steel dewar can be filled of liquid nitrogen or a mixture of acetone and dry-ice (solid carbon dioxyde). The cold finger (the aluminium bar screwed into the base of the sample) is surrounded by the liquid nitrogen, allowing the sample to be brought lo low temperatures.</w:t>
+        <w:t xml:space="preserve">The stainless-steel dewar can be filled of liquid nitrogen or a mixture of acetone and dry-ice (solid carbon dioxyde). The cold finger (the aluminum bar screwed into the base of the sample) is surrounded by the liquid nitrogen, allowing the sample to be brought lo low temperatures.</w:t>
       </w:r>
     </w:p>
     <w:p>
@@ -8395,7 +8398,7 @@
         </m:r>
         <m:r>
           <m:rPr/>
-          <m:t>10</m:t>
+          <m:t>5</m:t>
         </m:r>
         <m:f>
           <m:fPr>
@@ -8424,10 +8427,99 @@
         </m:f>
       </m:oMath>
       <w:r>
-        <w:t xml:space="preserve"> </w:t>
-      </w:r>
-      <w:r>
-        <w:t xml:space="preserve">While the K type thermocouple is fairly linear a room temperature, it is not in the wide temperature range covered by the apparatus.</w:t>
+        <w:t xml:space="preserve">. It is successively amplified by a non-inverting amplifier (not shown in picture [fix] ) to get</w:t>
+      </w:r>
+      <w:r>
+        <w:t xml:space="preserve"> </w:t>
+      </w:r>
+      <m:oMath>
+        <m:r>
+          <m:rPr/>
+          <m:t>≈</m:t>
+        </m:r>
+        <m:r>
+          <m:rPr/>
+          <m:t>10</m:t>
+        </m:r>
+        <m:f>
+          <m:fPr>
+            <m:type m:val="bar"/>
+          </m:fPr>
+          <m:num>
+            <m:r>
+              <m:rPr/>
+              <m:t>m</m:t>
+            </m:r>
+            <m:r>
+              <m:rPr/>
+              <m:t>V</m:t>
+            </m:r>
+          </m:num>
+          <m:den>
+            <m:r>
+              <m:rPr/>
+              <m:t>°</m:t>
+            </m:r>
+            <m:r>
+              <m:rPr/>
+              <m:t>K</m:t>
+            </m:r>
+          </m:den>
+        </m:f>
+      </m:oMath>
+      <w:r>
+        <w:t xml:space="preserve"> </w:t>
+      </w:r>
+      <w:r>
+        <w:t xml:space="preserve">with</w:t>
+      </w:r>
+      <w:r>
+        <w:t xml:space="preserve"> </w:t>
+      </w:r>
+      <m:oMath>
+        <m:r>
+          <m:rPr/>
+          <m:t>2.5</m:t>
+        </m:r>
+        <m:r>
+          <m:rPr/>
+          <m:t>V</m:t>
+        </m:r>
+        <m:r>
+          <m:rPr/>
+          <m:t>=</m:t>
+        </m:r>
+        <m:r>
+          <m:rPr/>
+          <m:t>273.2</m:t>
+        </m:r>
+        <m:r>
+          <m:rPr/>
+          <m:t>°</m:t>
+        </m:r>
+        <m:r>
+          <m:rPr/>
+          <m:t>K</m:t>
+        </m:r>
+        <m:r>
+          <m:rPr/>
+          <m:t>=</m:t>
+        </m:r>
+        <m:r>
+          <m:rPr/>
+          <m:t>0</m:t>
+        </m:r>
+        <m:r>
+          <m:rPr/>
+          <m:t>°</m:t>
+        </m:r>
+        <m:r>
+          <m:rPr/>
+          <m:t>C</m:t>
+        </m:r>
+      </m:oMath>
+      <w:r>
+        <w:t xml:space="preserve">. While the K type thermocouple is fairly linear a room temperature, it is not in the wide temperature range covered by the apparatus, as can be seen in figure 6.</w:t>
       </w:r>
     </w:p>
     <w:p>
@@ -8526,7 +8618,7 @@
         <w:pStyle w:val="BodyText"/>
       </w:pPr>
       <w:r>
-        <w:t xml:space="preserve">In order to get a correct measurement it is necessary to compensate for the non-linearity (see figure [fix]) of the thermocouple linearly extrapolating the following polynomial:w</w:t>
+        <w:t xml:space="preserve">In order to get a correct measurement it is necessary to compensate for the non-linearity (see figure 6) of the thermocouple linearly extrapolating the following polynomial:w</w:t>
       </w:r>
     </w:p>
     <w:p>
@@ -9041,7 +9133,7 @@
               <w:rPr>
                 <w:b/>
               </w:rPr>
-              <w:t xml:space="preserve">V range</w:t>
+              <w:t xml:space="preserve">E range</w:t>
             </w:r>
           </w:p>
         </w:tc>
@@ -9103,7 +9195,19 @@
         <w:t xml:space="preserve"> </w:t>
       </w:r>
       <w:r>
-        <w:t xml:space="preserve">at the termocouple junction can be obtained from the following equation:</w:t>
+        <w:t xml:space="preserve">at the termocouple junction can be obtained</w:t>
+      </w:r>
+      <w:r>
+        <w:rPr>
+          <w:rStyle w:val="FootnoteReference"/>
+        </w:rPr>
+        <w:footnoteReference w:id="41"/>
+      </w:r>
+      <w:r>
+        <w:t xml:space="preserve"> </w:t>
+      </w:r>
+      <w:r>
+        <w:t xml:space="preserve">from the following equation:</w:t>
       </w:r>
       <w:r>
         <w:t xml:space="preserve"> </w:t>
@@ -9470,7 +9574,7 @@
         <w:rPr>
           <w:rStyle w:val="FootnoteReference"/>
         </w:rPr>
-        <w:footnoteReference w:id="41"/>
+        <w:footnoteReference w:id="43"/>
       </w:r>
       <w:r>
         <w:t xml:space="preserve">:</w:t>
@@ -9724,8 +9828,8 @@
       <w:pPr>
         <w:pStyle w:val="Heading3"/>
       </w:pPr>
-      <w:bookmarkStart w:id="43" w:name="cooling-heating-procedure"/>
-      <w:bookmarkEnd w:id="43"/>
+      <w:bookmarkStart w:id="44" w:name="cooling-heating-procedure"/>
+      <w:bookmarkEnd w:id="44"/>
       <w:r>
         <w:t xml:space="preserve">Cooling-Heating procedure</w:t>
       </w:r>
@@ -9818,8 +9922,8 @@
       <w:pPr>
         <w:pStyle w:val="Heading3"/>
       </w:pPr>
-      <w:bookmarkStart w:id="44" w:name="typical-results"/>
-      <w:bookmarkEnd w:id="44"/>
+      <w:bookmarkStart w:id="45" w:name="typical-results"/>
+      <w:bookmarkEnd w:id="45"/>
       <w:r>
         <w:t xml:space="preserve">Typical results</w:t>
       </w:r>
@@ -10214,8 +10318,8 @@
       <w:pPr>
         <w:pStyle w:val="Heading2"/>
       </w:pPr>
-      <w:bookmarkStart w:id="45" w:name="appendix-1-calculation-of-r_h-for-small-and-high-magnetic-field"/>
-      <w:bookmarkEnd w:id="45"/>
+      <w:bookmarkStart w:id="46" w:name="appendix-1-calculation-of-r_h-for-small-and-high-magnetic-field"/>
+      <w:bookmarkEnd w:id="46"/>
       <w:r>
         <w:t xml:space="preserve">Appendix 1: calculation of</w:t>
       </w:r>
@@ -14068,8 +14172,8 @@
       <w:pPr>
         <w:pStyle w:val="Heading3"/>
       </w:pPr>
-      <w:bookmarkStart w:id="46" w:name="appendix-2-temperature-dependence-of-e_g"/>
-      <w:bookmarkEnd w:id="46"/>
+      <w:bookmarkStart w:id="47" w:name="appendix-2-temperature-dependence-of-e_g"/>
+      <w:bookmarkEnd w:id="47"/>
       <w:r>
         <w:t xml:space="preserve">Appendix 2: Temperature dependence of</w:t>
       </w:r>
@@ -14698,7 +14802,7 @@
                     </pic:cNvPicPr>
                   </pic:nvPicPr>
                   <pic:blipFill>
-                    <a:blip r:embed="rId47"/>
+                    <a:blip r:embed="rId48"/>
                     <a:stretch>
                       <a:fillRect/>
                     </a:stretch>
@@ -14969,8 +15073,8 @@
       <w:pPr>
         <w:pStyle w:val="Heading2"/>
       </w:pPr>
-      <w:bookmarkStart w:id="48" w:name="authorship"/>
-      <w:bookmarkEnd w:id="48"/>
+      <w:bookmarkStart w:id="49" w:name="authorship"/>
+      <w:bookmarkEnd w:id="49"/>
       <w:r>
         <w:t xml:space="preserve">Authorship</w:t>
       </w:r>
@@ -14985,7 +15089,7 @@
       <w:r>
         <w:t xml:space="preserve"> </w:t>
       </w:r>
-      <w:hyperlink r:id="rId49">
+      <w:hyperlink r:id="rId50">
         <w:r>
           <w:rPr>
             <w:rStyle w:val="Hyperlink"/>
@@ -15004,7 +15108,7 @@
       <w:r>
         <w:t xml:space="preserve"> </w:t>
       </w:r>
-      <w:hyperlink r:id="rId50">
+      <w:hyperlink r:id="rId51">
         <w:r>
           <w:rPr>
             <w:rStyle w:val="Hyperlink"/>
@@ -15324,6 +15428,36 @@
     </w:p>
   </w:footnote>
   <w:footnote w:id="41">
+    <w:p>
+      <w:pPr>
+        <w:pStyle w:val="FootnoteText"/>
+      </w:pPr>
+      <w:r>
+        <w:rPr>
+          <w:rStyle w:val="FootnoteReference"/>
+        </w:rPr>
+        <w:footnoteRef/>
+      </w:r>
+      <w:r>
+        <w:t xml:space="preserve"> </w:t>
+      </w:r>
+      <w:hyperlink r:id="rId42">
+        <w:r>
+          <w:rPr>
+            <w:rStyle w:val="Hyperlink"/>
+          </w:rPr>
+          <w:t xml:space="preserve">AN-1087, Analog Semiconductors</w:t>
+        </w:r>
+      </w:hyperlink>
+      <w:r>
+        <w:t xml:space="preserve"> </w:t>
+      </w:r>
+      <w:r>
+        <w:t xml:space="preserve"> </w:t>
+      </w:r>
+    </w:p>
+  </w:footnote>
+  <w:footnote w:id="43">
     <w:p>
       <w:pPr>
         <w:pStyle w:val="FootnoteText"/>
@@ -15440,7 +15574,7 @@
     </w:lvl>
   </w:abstractNum>
   <w:abstractNum w:abstractNumId="990">
-    <w:nsid w:val="a211be4d"/>
+    <w:nsid w:val="c17d9819"/>
     <w:multiLevelType w:val="multilevel"/>
     <w:lvl w:ilvl="0">
       <w:numFmt w:val="bullet"/>
@@ -15521,7 +15655,7 @@
     </w:lvl>
   </w:abstractNum>
   <w:abstractNum w:abstractNumId="99421">
-    <w:nsid w:val="a0f68b3f"/>
+    <w:nsid w:val="2e3ea212"/>
     <w:multiLevelType w:val="multilevel"/>
     <w:lvl w:ilvl="0">
       <w:start w:val="1"/>
@@ -15609,7 +15743,7 @@
     </w:lvl>
   </w:abstractNum>
   <w:abstractNum w:abstractNumId="991">
-    <w:nsid w:val="f6a7cfb0"/>
+    <w:nsid w:val="55a0d24e"/>
     <w:multiLevelType w:val="multilevel"/>
     <w:lvl w:ilvl="0">
       <w:numFmt w:val="bullet"/>

</xml_diff>

<commit_message>
corrected a formula and a table
</commit_message>
<xml_diff>
--- a/Handbook/Exports/Hall_Handbook.docx
+++ b/Handbook/Exports/Hall_Handbook.docx
@@ -6501,7 +6501,7 @@
         <w:pStyle w:val="BodyText"/>
       </w:pPr>
       <w:r>
-        <w:t xml:space="preserve">Which can as well be written as:</w:t>
+        <w:t xml:space="preserve">which can as well be written as:</w:t>
       </w:r>
     </w:p>
     <w:p>
@@ -6814,7 +6814,7 @@
         <w:pStyle w:val="BodyText"/>
       </w:pPr>
       <w:r>
-        <w:t xml:space="preserve">The sample has 7 wires tin soldered in the positions shown in figure [FIX] as follows:</w:t>
+        <w:t xml:space="preserve">The sample has 7 wires tin soldered in the positions shown in figure 2 as follows:</w:t>
       </w:r>
     </w:p>
     <w:p>
@@ -6881,7 +6881,7 @@
         </w:numPr>
       </w:pPr>
       <w:r>
-        <w:t xml:space="preserve">Contacts 1 and 4 are used to feed the bias current produced by a constant current generator [fix, see figure x]</w:t>
+        <w:t xml:space="preserve">Contacts 1 and 4 (with Test Points named TP1 and TP4) are used to feed the bias current Ib produced by a constant current generator [fix, see figure x]</w:t>
       </w:r>
     </w:p>
     <w:p>
@@ -6893,12 +6893,11 @@
         </w:numPr>
       </w:pPr>
       <w:r>
-        <w:t xml:space="preserve">Contacts 7 and 5 are used to measured the voltage across the sample, to obtain a 4-wire (often called kelvin) resistance measure. The input is fed to a differential instrumentation amplifier (DA for short).</w:t>
-      </w:r>
-    </w:p>
-    <w:p>
-      <w:pPr>
-        <w:pStyle w:val="Compact"/>
+        <w:t xml:space="preserve">Contacts 7 and 5 (TP7 and TP5) are used to measure (through a differential amplifier, DA for short) the voltage across the sample, in a 4-wire (often called kelvin) resistance measurement.</w:t>
+      </w:r>
+    </w:p>
+    <w:p>
+      <w:pPr>
         <w:numPr>
           <w:numId w:val="1002"/>
           <w:ilvl w:val="0"/>
@@ -6910,9 +6909,34 @@
     </w:p>
     <w:p>
       <w:pPr>
+        <w:numPr>
+          <w:numId w:val="1000"/>
+          <w:ilvl w:val="0"/>
+        </w:numPr>
+      </w:pPr>
+      <w:r>
+        <w:t xml:space="preserve">Contact 6 (TP6) is the reference point for the Hall voltage and contacts 2 and 3 are used to set the balancing potentiometer P after having removed the sample from the magnetic field (the Hall voltage should be zero in absence of applied magnetic field).</w:t>
+      </w:r>
+      <w:r>
+        <w:t xml:space="preserve"> </w:t>
+      </w:r>
+      <w:r>
+        <w:t xml:space="preserve">The potentiometer P is needed since the contacts 2 and 3 cannot be precisely positioned.</w:t>
+      </w:r>
+    </w:p>
+    <w:p>
+      <w:pPr>
         <w:pStyle w:val="FirstParagraph"/>
       </w:pPr>
       <w:r>
+        <w:t xml:space="preserve">The DA outputs are amplified by Programmable Gain Amplifiers (PGA for short) whose outputs are referred to ground voltage in order to feed the signals to a data-logger.</w:t>
+      </w:r>
+    </w:p>
+    <w:p>
+      <w:pPr>
+        <w:pStyle w:val="BodyText"/>
+      </w:pPr>
+      <w:r>
         <w:t xml:space="preserve">The numbering of the contact on the sample corresponds to the number of the pins in the rj45 connector of the sample assembly.</w:t>
       </w:r>
     </w:p>
@@ -6921,13 +6945,34 @@
         <w:pStyle w:val="BodyText"/>
       </w:pPr>
       <w:r>
-        <w:t xml:space="preserve">The potentiometer P [fix] in figure 2 is used to adjust the balance of the Hall voltage, since the contacts 2 and 3 cannot be precisely positioned.</w:t>
-      </w:r>
-      <w:r>
-        <w:t xml:space="preserve"> </w:t>
-      </w:r>
-      <w:r>
-        <w:t xml:space="preserve">It must be adjusted to obtain</w:t>
+        <w:t xml:space="preserve">The two DAs have fixed gains</w:t>
+      </w:r>
+      <w:r>
+        <w:t xml:space="preserve"> </w:t>
+      </w:r>
+      <m:oMath>
+        <m:r>
+          <m:rPr/>
+          <m:t>G</m:t>
+        </m:r>
+      </m:oMath>
+      <w:r>
+        <w:t xml:space="preserve">, set to</w:t>
+      </w:r>
+      <w:r>
+        <w:t xml:space="preserve"> </w:t>
+      </w:r>
+      <m:oMath>
+        <m:r>
+          <m:rPr/>
+          <m:t>0.5</m:t>
+        </m:r>
+      </m:oMath>
+      <w:r>
+        <w:t xml:space="preserve"> </w:t>
+      </w:r>
+      <w:r>
+        <w:t xml:space="preserve">for</w:t>
       </w:r>
       <w:r>
         <w:t xml:space="preserve"> </w:t>
@@ -6943,24 +6988,31 @@
           <m:sub>
             <m:r>
               <m:rPr/>
-              <m:t>H</m:t>
+              <m:t>r</m:t>
             </m:r>
           </m:sub>
         </m:sSub>
-        <m:r>
-          <m:rPr/>
-          <m:t>=</m:t>
-        </m:r>
-        <m:r>
-          <m:rPr/>
-          <m:t>0</m:t>
-        </m:r>
-      </m:oMath>
-      <w:r>
-        <w:t xml:space="preserve"> </w:t>
-      </w:r>
-      <w:r>
-        <w:t xml:space="preserve">when there is no applied magnetic field. Of course the presumed</w:t>
+      </m:oMath>
+      <w:r>
+        <w:t xml:space="preserve"> </w:t>
+      </w:r>
+      <w:r>
+        <w:t xml:space="preserve">and to</w:t>
+      </w:r>
+      <w:r>
+        <w:t xml:space="preserve"> </w:t>
+      </w:r>
+      <m:oMath>
+        <m:r>
+          <m:rPr/>
+          <m:t>100</m:t>
+        </m:r>
+      </m:oMath>
+      <w:r>
+        <w:t xml:space="preserve"> </w:t>
+      </w:r>
+      <w:r>
+        <w:t xml:space="preserve">for</w:t>
       </w:r>
       <w:r>
         <w:t xml:space="preserve"> </w:t>
@@ -6980,20 +7032,38 @@
             </m:r>
           </m:sub>
         </m:sSub>
-        <m:r>
-          <m:rPr/>
-          <m:t>≠</m:t>
-        </m:r>
-        <m:r>
-          <m:rPr/>
-          <m:t>0</m:t>
-        </m:r>
-      </m:oMath>
-      <w:r>
-        <w:t xml:space="preserve"> </w:t>
-      </w:r>
-      <w:r>
-        <w:t xml:space="preserve">we obtain if we do not adjust correctly P is not due to the magnetic field, but to the resistance of the sample itself.</w:t>
+      </m:oMath>
+      <w:r>
+        <w:rPr>
+          <w:rStyle w:val="FootnoteReference"/>
+        </w:rPr>
+        <w:footnoteReference w:id="32"/>
+      </w:r>
+      <w:r>
+        <w:t xml:space="preserve">, and they're powered from a</w:t>
+      </w:r>
+      <w:r>
+        <w:t xml:space="preserve"> </w:t>
+      </w:r>
+      <m:oMath>
+        <m:r>
+          <m:rPr/>
+          <m:t>±</m:t>
+        </m:r>
+        <m:r>
+          <m:rPr/>
+          <m:t>15</m:t>
+        </m:r>
+        <m:r>
+          <m:rPr/>
+          <m:t>V</m:t>
+        </m:r>
+      </m:oMath>
+      <w:r>
+        <w:t xml:space="preserve"> </w:t>
+      </w:r>
+      <w:r>
+        <w:t xml:space="preserve">power supply.</w:t>
       </w:r>
     </w:p>
     <w:p>
@@ -7001,37 +7071,7 @@
         <w:pStyle w:val="BodyText"/>
       </w:pPr>
       <w:r>
-        <w:t xml:space="preserve">The two DAs have a gain</w:t>
-      </w:r>
-      <w:r>
-        <w:t xml:space="preserve"> </w:t>
-      </w:r>
-      <m:oMath>
-        <m:r>
-          <m:rPr/>
-          <m:t>G</m:t>
-        </m:r>
-      </m:oMath>
-      <w:r>
-        <w:t xml:space="preserve"> </w:t>
-      </w:r>
-      <w:r>
-        <w:t xml:space="preserve">generally set to</w:t>
-      </w:r>
-      <w:r>
-        <w:t xml:space="preserve"> </w:t>
-      </w:r>
-      <m:oMath>
-        <m:r>
-          <m:rPr/>
-          <m:t>0.5</m:t>
-        </m:r>
-      </m:oMath>
-      <w:r>
-        <w:t xml:space="preserve"> </w:t>
-      </w:r>
-      <w:r>
-        <w:t xml:space="preserve">for</w:t>
+        <w:t xml:space="preserve">The PGA gains are selectable among the following values</w:t>
       </w:r>
       <w:r>
         <w:t xml:space="preserve"> </w:t>
@@ -7041,82 +7081,102 @@
           <m:e>
             <m:r>
               <m:rPr/>
-              <m:t>V</m:t>
+              <m:t>G</m:t>
             </m:r>
           </m:e>
           <m:sub>
             <m:r>
               <m:rPr/>
-              <m:t>r</m:t>
+              <m:t>P</m:t>
+            </m:r>
+            <m:r>
+              <m:rPr/>
+              <m:t>G</m:t>
+            </m:r>
+            <m:r>
+              <m:rPr/>
+              <m:t>A</m:t>
             </m:r>
           </m:sub>
         </m:sSub>
-      </m:oMath>
-      <w:r>
-        <w:t xml:space="preserve"> </w:t>
-      </w:r>
-      <w:r>
-        <w:t xml:space="preserve">and to</w:t>
-      </w:r>
-      <w:r>
-        <w:t xml:space="preserve"> </w:t>
-      </w:r>
-      <m:oMath>
+        <m:r>
+          <m:rPr/>
+          <m:t>=</m:t>
+        </m:r>
+        <m:r>
+          <m:rPr/>
+          <m:t>{</m:t>
+        </m:r>
+        <m:r>
+          <m:rPr/>
+          <m:t>1</m:t>
+        </m:r>
+        <m:r>
+          <m:rPr/>
+          <m:t>,</m:t>
+        </m:r>
+        <m:r>
+          <m:rPr/>
+          <m:t>2</m:t>
+        </m:r>
+        <m:r>
+          <m:rPr/>
+          <m:t>,</m:t>
+        </m:r>
+        <m:r>
+          <m:rPr/>
+          <m:t>5</m:t>
+        </m:r>
+        <m:r>
+          <m:rPr/>
+          <m:t>,</m:t>
+        </m:r>
+        <m:r>
+          <m:rPr/>
+          <m:t>10</m:t>
+        </m:r>
+        <m:r>
+          <m:rPr/>
+          <m:t>,</m:t>
+        </m:r>
+        <m:r>
+          <m:rPr/>
+          <m:t>20</m:t>
+        </m:r>
+        <m:r>
+          <m:rPr/>
+          <m:t>,</m:t>
+        </m:r>
+        <m:r>
+          <m:rPr/>
+          <m:t>50</m:t>
+        </m:r>
+        <m:r>
+          <m:rPr/>
+          <m:t>,</m:t>
+        </m:r>
         <m:r>
           <m:rPr/>
           <m:t>100</m:t>
         </m:r>
-      </m:oMath>
-      <w:r>
-        <w:t xml:space="preserve"> </w:t>
-      </w:r>
-      <w:r>
-        <w:t xml:space="preserve">for</w:t>
-      </w:r>
-      <w:r>
-        <w:t xml:space="preserve"> </w:t>
-      </w:r>
-      <m:oMath>
-        <m:sSub>
-          <m:e>
-            <m:r>
-              <m:rPr/>
-              <m:t>V</m:t>
-            </m:r>
-          </m:e>
-          <m:sub>
-            <m:r>
-              <m:rPr/>
-              <m:t>H</m:t>
-            </m:r>
-          </m:sub>
-        </m:sSub>
-      </m:oMath>
-      <w:r>
-        <w:t xml:space="preserve">, but it can vary according to instrument specifications, and they're powered from a</w:t>
-      </w:r>
-      <w:r>
-        <w:t xml:space="preserve"> </w:t>
-      </w:r>
-      <m:oMath>
-        <m:r>
-          <m:rPr/>
-          <m:t>±</m:t>
-        </m:r>
-        <m:r>
-          <m:rPr/>
-          <m:t>15</m:t>
-        </m:r>
-        <m:r>
-          <m:rPr/>
-          <m:t>V</m:t>
-        </m:r>
-      </m:oMath>
-      <w:r>
-        <w:t xml:space="preserve"> </w:t>
-      </w:r>
-      <w:r>
-        <w:t xml:space="preserve">power supply.</w:t>
+        <m:r>
+          <m:rPr/>
+          <m:t>,</m:t>
+        </m:r>
+        <m:r>
+          <m:rPr/>
+          <m:t>200</m:t>
+        </m:r>
+        <m:r>
+          <m:rPr/>
+          <m:t>}</m:t>
+        </m:r>
+      </m:oMath>
+      <w:r>
+        <w:t xml:space="preserve"> </w:t>
+      </w:r>
+      <w:r>
+        <w:t xml:space="preserve">through the front panel.</w:t>
       </w:r>
     </w:p>
     <w:p>
@@ -7124,120 +7184,7 @@
         <w:pStyle w:val="BodyText"/>
       </w:pPr>
       <w:r>
-        <w:t xml:space="preserve">A PGA (Programmable Gain Amplifier) is chained to each of the two DAs, it's gain selectable from the following values</w:t>
-      </w:r>
-      <w:r>
-        <w:t xml:space="preserve"> </w:t>
-      </w:r>
-      <m:oMath>
-        <m:sSub>
-          <m:e>
-            <m:r>
-              <m:rPr/>
-              <m:t>G</m:t>
-            </m:r>
-          </m:e>
-          <m:sub>
-            <m:r>
-              <m:rPr/>
-              <m:t>P</m:t>
-            </m:r>
-            <m:r>
-              <m:rPr/>
-              <m:t>G</m:t>
-            </m:r>
-            <m:r>
-              <m:rPr/>
-              <m:t>A</m:t>
-            </m:r>
-          </m:sub>
-        </m:sSub>
-        <m:r>
-          <m:rPr/>
-          <m:t>=</m:t>
-        </m:r>
-        <m:r>
-          <m:rPr/>
-          <m:t>{</m:t>
-        </m:r>
-        <m:r>
-          <m:rPr/>
-          <m:t>1</m:t>
-        </m:r>
-        <m:r>
-          <m:rPr/>
-          <m:t>,</m:t>
-        </m:r>
-        <m:r>
-          <m:rPr/>
-          <m:t>2</m:t>
-        </m:r>
-        <m:r>
-          <m:rPr/>
-          <m:t>,</m:t>
-        </m:r>
-        <m:r>
-          <m:rPr/>
-          <m:t>5</m:t>
-        </m:r>
-        <m:r>
-          <m:rPr/>
-          <m:t>,</m:t>
-        </m:r>
-        <m:r>
-          <m:rPr/>
-          <m:t>10</m:t>
-        </m:r>
-        <m:r>
-          <m:rPr/>
-          <m:t>,</m:t>
-        </m:r>
-        <m:r>
-          <m:rPr/>
-          <m:t>20</m:t>
-        </m:r>
-        <m:r>
-          <m:rPr/>
-          <m:t>,</m:t>
-        </m:r>
-        <m:r>
-          <m:rPr/>
-          <m:t>50</m:t>
-        </m:r>
-        <m:r>
-          <m:rPr/>
-          <m:t>,</m:t>
-        </m:r>
-        <m:r>
-          <m:rPr/>
-          <m:t>100</m:t>
-        </m:r>
-        <m:r>
-          <m:rPr/>
-          <m:t>,</m:t>
-        </m:r>
-        <m:r>
-          <m:rPr/>
-          <m:t>200</m:t>
-        </m:r>
-        <m:r>
-          <m:rPr/>
-          <m:t>}</m:t>
-        </m:r>
-      </m:oMath>
-      <w:r>
-        <w:t xml:space="preserve"> </w:t>
-      </w:r>
-      <w:r>
-        <w:t xml:space="preserve">using the front panel.</w:t>
-      </w:r>
-    </w:p>
-    <w:p>
-      <w:pPr>
-        <w:pStyle w:val="BodyText"/>
-      </w:pPr>
-      <w:r>
-        <w:t xml:space="preserve">The output voltages on the front panel are restrained by a number of cases:</w:t>
+        <w:t xml:space="preserve">The output voltages on the front panel are restrained in a number of cases:</w:t>
       </w:r>
     </w:p>
     <w:p>
@@ -7425,6 +7372,14 @@
         <w:pStyle w:val="FirstParagraph"/>
       </w:pPr>
       <w:r>
+        <w:t xml:space="preserve">Saturation gives a warning (ERROR) message on the front panel.</w:t>
+      </w:r>
+    </w:p>
+    <w:p>
+      <w:pPr>
+        <w:pStyle w:val="BodyText"/>
+      </w:pPr>
+      <w:r>
         <w:t xml:space="preserve">The bias current</w:t>
       </w:r>
       <w:r>
@@ -7532,7 +7487,7 @@
         <w:pStyle w:val="BodyText"/>
       </w:pPr>
       <w:r>
-        <w:t xml:space="preserve">A digital-to-analog (DAC) converter acquires the analog values, sampling them from a</w:t>
+        <w:t xml:space="preserve">A digital-to-analog converter (DAC) acquires the analog values, sampling them from a</w:t>
       </w:r>
       <w:r>
         <w:t xml:space="preserve"> </w:t>
@@ -7612,6 +7567,14 @@
             </m:r>
           </m:sup>
         </m:sSup>
+        <m:r>
+          <m:rPr/>
+          <m:t>=</m:t>
+        </m:r>
+        <m:r>
+          <m:rPr/>
+          <m:t>4096</m:t>
+        </m:r>
       </m:oMath>
     </w:p>
     <w:p>
@@ -7747,8 +7710,8 @@
       <w:pPr>
         <w:pStyle w:val="Heading3"/>
       </w:pPr>
-      <w:bookmarkStart w:id="32" w:name="hall-voltage-and-resistance-measurements-at-room-temperature"/>
-      <w:bookmarkEnd w:id="32"/>
+      <w:bookmarkStart w:id="33" w:name="hall-voltage-and-resistance-measurements-at-room-temperature"/>
+      <w:bookmarkEnd w:id="33"/>
       <w:r>
         <w:t xml:space="preserve">Hall voltage and resistance measurements at room temperature</w:t>
       </w:r>
@@ -7917,7 +7880,7 @@
                     </pic:cNvPicPr>
                   </pic:nvPicPr>
                   <pic:blipFill>
-                    <a:blip r:embed="rId33"/>
+                    <a:blip r:embed="rId34"/>
                     <a:stretch>
                       <a:fillRect/>
                     </a:stretch>
@@ -8018,7 +7981,7 @@
                     </pic:cNvPicPr>
                   </pic:nvPicPr>
                   <pic:blipFill>
-                    <a:blip r:embed="rId34"/>
+                    <a:blip r:embed="rId35"/>
                     <a:stretch>
                       <a:fillRect/>
                     </a:stretch>
@@ -8097,7 +8060,7 @@
                     </pic:cNvPicPr>
                   </pic:nvPicPr>
                   <pic:blipFill>
-                    <a:blip r:embed="rId35"/>
+                    <a:blip r:embed="rId36"/>
                     <a:stretch>
                       <a:fillRect/>
                     </a:stretch>
@@ -8325,8 +8288,8 @@
       <w:pPr>
         <w:pStyle w:val="Heading3"/>
       </w:pPr>
-      <w:bookmarkStart w:id="36" w:name="measurements-at-constant-i-and-b-while-varying-the-temperature"/>
-      <w:bookmarkEnd w:id="36"/>
+      <w:bookmarkStart w:id="37" w:name="measurements-at-constant-i-and-b-while-varying-the-temperature"/>
+      <w:bookmarkEnd w:id="37"/>
       <w:r>
         <w:t xml:space="preserve">Measurements at constant</w:t>
       </w:r>
@@ -8380,7 +8343,7 @@
         <w:rPr>
           <w:rStyle w:val="FootnoteReference"/>
         </w:rPr>
-        <w:footnoteReference w:id="37"/>
+        <w:footnoteReference w:id="38"/>
       </w:r>
       <w:r>
         <w:t xml:space="preserve"> </w:t>
@@ -8542,7 +8505,7 @@
                     </pic:cNvPicPr>
                   </pic:nvPicPr>
                   <pic:blipFill>
-                    <a:blip r:embed="rId39"/>
+                    <a:blip r:embed="rId40"/>
                     <a:stretch>
                       <a:fillRect/>
                     </a:stretch>
@@ -8810,7 +8773,7 @@
         <w:rPr>
           <w:rStyle w:val="FootnoteReference"/>
         </w:rPr>
-        <w:footnoteReference w:id="40"/>
+        <w:footnoteReference w:id="41"/>
       </w:r>
       <w:r>
         <w:t xml:space="preserve"> </w:t>
@@ -8948,7 +8911,7 @@
                 <m:sub>
                   <m:r>
                     <m:rPr/>
-                    <m:t>2</m:t>
+                    <m:t>1</m:t>
                   </m:r>
                 </m:sub>
               </m:sSub>
@@ -8996,7 +8959,7 @@
                 <m:sub>
                   <m:r>
                     <m:rPr/>
-                    <m:t>3</m:t>
+                    <m:t>2</m:t>
                   </m:r>
                 </m:sub>
               </m:sSub>
@@ -9044,7 +9007,7 @@
                 <m:sub>
                   <m:r>
                     <m:rPr/>
-                    <m:t>4</m:t>
+                    <m:t>3</m:t>
                   </m:r>
                 </m:sub>
               </m:sSub>
@@ -9092,7 +9055,7 @@
                 <m:sub>
                   <m:r>
                     <m:rPr/>
-                    <m:t>5</m:t>
+                    <m:t>4</m:t>
                   </m:r>
                 </m:sub>
               </m:sSub>
@@ -9201,7 +9164,7 @@
         <w:rPr>
           <w:rStyle w:val="FootnoteReference"/>
         </w:rPr>
-        <w:footnoteReference w:id="41"/>
+        <w:footnoteReference w:id="42"/>
       </w:r>
       <w:r>
         <w:t xml:space="preserve"> </w:t>
@@ -9235,23 +9198,23 @@
               <m:type m:val="bar"/>
             </m:fPr>
             <m:num>
-              <m:f>
-                <m:fPr>
-                  <m:type m:val="bar"/>
-                </m:fPr>
-                <m:num>
-                  <m:r>
-                    <m:rPr/>
-                    <m:t>1</m:t>
-                  </m:r>
-                </m:num>
-                <m:den>
-                  <m:r>
-                    <m:rPr/>
-                    <m:t>2</m:t>
-                  </m:r>
-                </m:den>
-              </m:f>
+              <m:r>
+                <m:rPr/>
+                <m:t>1</m:t>
+              </m:r>
+            </m:num>
+            <m:den>
+              <m:r>
+                <m:rPr/>
+                <m:t>2</m:t>
+              </m:r>
+            </m:den>
+          </m:f>
+          <m:f>
+            <m:fPr>
+              <m:type m:val="bar"/>
+            </m:fPr>
+            <m:num>
               <m:sSub>
                 <m:e>
                   <m:r>
@@ -9574,7 +9537,7 @@
         <w:rPr>
           <w:rStyle w:val="FootnoteReference"/>
         </w:rPr>
-        <w:footnoteReference w:id="43"/>
+        <w:footnoteReference w:id="44"/>
       </w:r>
       <w:r>
         <w:t xml:space="preserve">:</w:t>
@@ -9718,23 +9681,23 @@
                   <m:type m:val="bar"/>
                 </m:fPr>
                 <m:num>
-                  <m:f>
-                    <m:fPr>
-                      <m:type m:val="bar"/>
-                    </m:fPr>
-                    <m:num>
-                      <m:r>
-                        <m:rPr/>
-                        <m:t>1</m:t>
-                      </m:r>
-                    </m:num>
-                    <m:den>
-                      <m:r>
-                        <m:rPr/>
-                        <m:t>2</m:t>
-                      </m:r>
-                    </m:den>
-                  </m:f>
+                  <m:r>
+                    <m:rPr/>
+                    <m:t>1</m:t>
+                  </m:r>
+                </m:num>
+                <m:den>
+                  <m:r>
+                    <m:rPr/>
+                    <m:t>2</m:t>
+                  </m:r>
+                </m:den>
+              </m:f>
+              <m:f>
+                <m:fPr>
+                  <m:type m:val="bar"/>
+                </m:fPr>
+                <m:num>
                   <m:sSub>
                     <m:e>
                       <m:r>
@@ -9828,8 +9791,8 @@
       <w:pPr>
         <w:pStyle w:val="Heading3"/>
       </w:pPr>
-      <w:bookmarkStart w:id="44" w:name="cooling-heating-procedure"/>
-      <w:bookmarkEnd w:id="44"/>
+      <w:bookmarkStart w:id="45" w:name="cooling-heating-procedure"/>
+      <w:bookmarkEnd w:id="45"/>
       <w:r>
         <w:t xml:space="preserve">Cooling-Heating procedure</w:t>
       </w:r>
@@ -9922,8 +9885,8 @@
       <w:pPr>
         <w:pStyle w:val="Heading3"/>
       </w:pPr>
-      <w:bookmarkStart w:id="45" w:name="typical-results"/>
-      <w:bookmarkEnd w:id="45"/>
+      <w:bookmarkStart w:id="46" w:name="typical-results"/>
+      <w:bookmarkEnd w:id="46"/>
       <w:r>
         <w:t xml:space="preserve">Typical results</w:t>
       </w:r>
@@ -10318,8 +10281,8 @@
       <w:pPr>
         <w:pStyle w:val="Heading2"/>
       </w:pPr>
-      <w:bookmarkStart w:id="46" w:name="appendix-1-calculation-of-r_h-for-small-and-high-magnetic-field"/>
-      <w:bookmarkEnd w:id="46"/>
+      <w:bookmarkStart w:id="47" w:name="appendix-1-calculation-of-r_h-for-small-and-high-magnetic-field"/>
+      <w:bookmarkEnd w:id="47"/>
       <w:r>
         <w:t xml:space="preserve">Appendix 1: calculation of</w:t>
       </w:r>
@@ -14172,8 +14135,8 @@
       <w:pPr>
         <w:pStyle w:val="Heading3"/>
       </w:pPr>
-      <w:bookmarkStart w:id="47" w:name="appendix-2-temperature-dependence-of-e_g"/>
-      <w:bookmarkEnd w:id="47"/>
+      <w:bookmarkStart w:id="48" w:name="appendix-2-temperature-dependence-of-e_g"/>
+      <w:bookmarkEnd w:id="48"/>
       <w:r>
         <w:t xml:space="preserve">Appendix 2: Temperature dependence of</w:t>
       </w:r>
@@ -14802,7 +14765,7 @@
                     </pic:cNvPicPr>
                   </pic:nvPicPr>
                   <pic:blipFill>
-                    <a:blip r:embed="rId48"/>
+                    <a:blip r:embed="rId49"/>
                     <a:stretch>
                       <a:fillRect/>
                     </a:stretch>
@@ -15073,8 +15036,8 @@
       <w:pPr>
         <w:pStyle w:val="Heading2"/>
       </w:pPr>
-      <w:bookmarkStart w:id="49" w:name="authorship"/>
-      <w:bookmarkEnd w:id="49"/>
+      <w:bookmarkStart w:id="50" w:name="authorship"/>
+      <w:bookmarkEnd w:id="50"/>
       <w:r>
         <w:t xml:space="preserve">Authorship</w:t>
       </w:r>
@@ -15089,7 +15052,7 @@
       <w:r>
         <w:t xml:space="preserve"> </w:t>
       </w:r>
-      <w:hyperlink r:id="rId50">
+      <w:hyperlink r:id="rId51">
         <w:r>
           <w:rPr>
             <w:rStyle w:val="Hyperlink"/>
@@ -15108,7 +15071,7 @@
       <w:r>
         <w:t xml:space="preserve"> </w:t>
       </w:r>
-      <w:hyperlink r:id="rId51">
+      <w:hyperlink r:id="rId52">
         <w:r>
           <w:rPr>
             <w:rStyle w:val="Hyperlink"/>
@@ -15384,7 +15347,7 @@
       </w:r>
     </w:p>
   </w:footnote>
-  <w:footnote w:id="37">
+  <w:footnote w:id="32">
     <w:p>
       <w:pPr>
         <w:pStyle w:val="FootnoteText"/>
@@ -15398,7 +15361,26 @@
       <w:r>
         <w:t xml:space="preserve"> </w:t>
       </w:r>
-      <w:hyperlink r:id="rId38">
+      <w:r>
+        <w:t xml:space="preserve">The gain can change due to specifications and calibration. Please refer to the values calculated on the screen of the device.</w:t>
+      </w:r>
+    </w:p>
+  </w:footnote>
+  <w:footnote w:id="38">
+    <w:p>
+      <w:pPr>
+        <w:pStyle w:val="FootnoteText"/>
+      </w:pPr>
+      <w:r>
+        <w:rPr>
+          <w:rStyle w:val="FootnoteReference"/>
+        </w:rPr>
+        <w:footnoteRef/>
+      </w:r>
+      <w:r>
+        <w:t xml:space="preserve"> </w:t>
+      </w:r>
+      <w:hyperlink r:id="rId39">
         <w:r>
           <w:rPr>
             <w:rStyle w:val="Hyperlink"/>
@@ -15408,7 +15390,7 @@
       </w:hyperlink>
     </w:p>
   </w:footnote>
-  <w:footnote w:id="40">
+  <w:footnote w:id="41">
     <w:p>
       <w:pPr>
         <w:pStyle w:val="FootnoteText"/>
@@ -15427,7 +15409,7 @@
       </w:r>
     </w:p>
   </w:footnote>
-  <w:footnote w:id="41">
+  <w:footnote w:id="42">
     <w:p>
       <w:pPr>
         <w:pStyle w:val="FootnoteText"/>
@@ -15441,7 +15423,7 @@
       <w:r>
         <w:t xml:space="preserve"> </w:t>
       </w:r>
-      <w:hyperlink r:id="rId42">
+      <w:hyperlink r:id="rId43">
         <w:r>
           <w:rPr>
             <w:rStyle w:val="Hyperlink"/>
@@ -15457,7 +15439,7 @@
       </w:r>
     </w:p>
   </w:footnote>
-  <w:footnote w:id="43">
+  <w:footnote w:id="44">
     <w:p>
       <w:pPr>
         <w:pStyle w:val="FootnoteText"/>
@@ -15471,7 +15453,7 @@
       <w:r>
         <w:t xml:space="preserve"> </w:t>
       </w:r>
-      <w:hyperlink r:id="rId42">
+      <w:hyperlink r:id="rId43">
         <w:r>
           <w:rPr>
             <w:rStyle w:val="Hyperlink"/>
@@ -15574,7 +15556,7 @@
     </w:lvl>
   </w:abstractNum>
   <w:abstractNum w:abstractNumId="990">
-    <w:nsid w:val="c17d9819"/>
+    <w:nsid w:val="ed7d83da"/>
     <w:multiLevelType w:val="multilevel"/>
     <w:lvl w:ilvl="0">
       <w:numFmt w:val="bullet"/>
@@ -15655,7 +15637,7 @@
     </w:lvl>
   </w:abstractNum>
   <w:abstractNum w:abstractNumId="99421">
-    <w:nsid w:val="2e3ea212"/>
+    <w:nsid w:val="5d132972"/>
     <w:multiLevelType w:val="multilevel"/>
     <w:lvl w:ilvl="0">
       <w:start w:val="1"/>
@@ -15743,7 +15725,7 @@
     </w:lvl>
   </w:abstractNum>
   <w:abstractNum w:abstractNumId="991">
-    <w:nsid w:val="55a0d24e"/>
+    <w:nsid w:val="e3952437"/>
     <w:multiLevelType w:val="multilevel"/>
     <w:lvl w:ilvl="0">
       <w:numFmt w:val="bullet"/>

</xml_diff>

<commit_message>
specified unit of measure in equation #eq:compensatingPolynomial, added fifth factor to polynomial
</commit_message>
<xml_diff>
--- a/Handbook/Exports/Hall_Handbook.docx
+++ b/Handbook/Exports/Hall_Handbook.docx
@@ -8581,7 +8581,7 @@
         <w:pStyle w:val="BodyText"/>
       </w:pPr>
       <w:r>
-        <w:t xml:space="preserve">In order to get a correct measurement it is necessary to compensate for the non-linearity (see figure 6) of the thermocouple linearly extrapolating the following polynomial:w</w:t>
+        <w:t xml:space="preserve">In order to get a correct measurement it is necessary to compensate for the non-linearity (see figure 6) of the thermocouple linearly extrapolating the following polynomial:</w:t>
       </w:r>
     </w:p>
     <w:p>
@@ -8759,7 +8759,23 @@
         <w:t xml:space="preserve"> </w:t>
       </w:r>
       <w:r>
-        <w:t xml:space="preserve">is the output voltage of the thermocouple.</w:t>
+        <w:t xml:space="preserve">is the output voltage of the thermocouple in</w:t>
+      </w:r>
+      <w:r>
+        <w:t xml:space="preserve"> </w:t>
+      </w:r>
+      <m:oMath>
+        <m:r>
+          <m:rPr/>
+          <m:t>m</m:t>
+        </m:r>
+        <m:r>
+          <m:rPr/>
+          <m:t>V</m:t>
+        </m:r>
+      </m:oMath>
+      <w:r>
+        <w:t xml:space="preserve">.</w:t>
       </w:r>
     </w:p>
     <w:p>
@@ -9081,6 +9097,54 @@
             </w:pPr>
             <w:r>
               <w:t xml:space="preserve">8.315270E-02</w:t>
+            </w:r>
+          </w:p>
+        </w:tc>
+      </w:tr>
+      <w:tr>
+        <w:tc>
+          <w:p>
+            <w:pPr>
+              <w:pStyle w:val="Compact"/>
+              <w:jc w:val="left"/>
+            </w:pPr>
+            <m:oMath>
+              <m:sSub>
+                <m:e>
+                  <m:r>
+                    <m:rPr/>
+                    <m:t>d</m:t>
+                  </m:r>
+                </m:e>
+                <m:sub>
+                  <m:r>
+                    <m:rPr/>
+                    <m:t>5</m:t>
+                  </m:r>
+                </m:sub>
+              </m:sSub>
+            </m:oMath>
+          </w:p>
+        </w:tc>
+        <w:tc>
+          <w:p>
+            <w:pPr>
+              <w:pStyle w:val="Compact"/>
+              <w:jc w:val="left"/>
+            </w:pPr>
+            <w:r>
+              <w:t xml:space="preserve">-3.7342377E-01</w:t>
+            </w:r>
+          </w:p>
+        </w:tc>
+        <w:tc>
+          <w:p>
+            <w:pPr>
+              <w:pStyle w:val="Compact"/>
+              <w:jc w:val="left"/>
+            </w:pPr>
+            <w:r>
+              <w:t xml:space="preserve">-1.228034E-02</w:t>
             </w:r>
           </w:p>
         </w:tc>
@@ -15556,7 +15620,7 @@
     </w:lvl>
   </w:abstractNum>
   <w:abstractNum w:abstractNumId="990">
-    <w:nsid w:val="ed7d83da"/>
+    <w:nsid w:val="fee4f47d"/>
     <w:multiLevelType w:val="multilevel"/>
     <w:lvl w:ilvl="0">
       <w:numFmt w:val="bullet"/>
@@ -15637,7 +15701,7 @@
     </w:lvl>
   </w:abstractNum>
   <w:abstractNum w:abstractNumId="99421">
-    <w:nsid w:val="5d132972"/>
+    <w:nsid w:val="f664a14a"/>
     <w:multiLevelType w:val="multilevel"/>
     <w:lvl w:ilvl="0">
       <w:start w:val="1"/>
@@ -15725,7 +15789,7 @@
     </w:lvl>
   </w:abstractNum>
   <w:abstractNum w:abstractNumId="991">
-    <w:nsid w:val="e3952437"/>
+    <w:nsid w:val="f8f06ad6"/>
     <w:multiLevelType w:val="multilevel"/>
     <w:lvl w:ilvl="0">
       <w:numFmt w:val="bullet"/>

</xml_diff>